<commit_message>
Frise chrono et acteurs en csv
</commit_message>
<xml_diff>
--- a/Data-Presse et médias/Carte des acteurs et frise chronologique.docx
+++ b/Data-Presse et médias/Carte des acteurs et frise chronologique.docx
@@ -154,7 +154,7 @@
           <w:szCs w:val="26"/>
           <w:shd w:val="clear" w:color="auto" w:fill="FFFFFF"/>
         </w:rPr>
-        <w:t>que "le rayonnement des ondes électromagnétiques n'a aucune incidence sur la santé". Spécialiste de médecine nucléaire à la Pitié-Salpêtrière</w:t>
+        <w:t>que "le rayonnement des ondes électromagnétiques n'a aucune incidence sur la santé".</w:t>
       </w:r>
       <w:r>
         <w:rPr>
@@ -163,29 +163,36 @@
           <w:szCs w:val="26"/>
           <w:shd w:val="clear" w:color="auto" w:fill="FFFFFF"/>
         </w:rPr>
-        <w:t xml:space="preserve"> et ex-membre du conseil scientifique de Bouygues Telecom à titre bénévole…</w:t>
-      </w:r>
-      <w:r>
-        <w:rPr>
-          <w:rStyle w:val="Appelnotedebasdep"/>
+        <w:t xml:space="preserve"> On précise qu'il est s</w:t>
+      </w:r>
+      <w:r>
+        <w:rPr>
           <w:rFonts w:cstheme="minorHAnsi"/>
           <w:color w:val="000000"/>
           <w:szCs w:val="26"/>
           <w:shd w:val="clear" w:color="auto" w:fill="FFFFFF"/>
         </w:rPr>
-        <w:footnoteReference w:id="1"/>
-      </w:r>
-    </w:p>
-    <w:p>
-      <w:pPr>
-        <w:pStyle w:val="Paragraphedeliste"/>
+        <w:t>pécialiste de médecine nucléaire à la Pitié-Salpêtrière</w:t>
+      </w:r>
+      <w:r>
         <w:rPr>
           <w:rFonts w:cstheme="minorHAnsi"/>
           <w:color w:val="000000"/>
           <w:szCs w:val="26"/>
           <w:shd w:val="clear" w:color="auto" w:fill="FFFFFF"/>
         </w:rPr>
-      </w:pPr>
+        <w:t xml:space="preserve"> et ex-membre du conseil scientifique de Bouygues Telecom à titre bénévole…</w:t>
+      </w:r>
+      <w:r>
+        <w:rPr>
+          <w:rStyle w:val="Appelnotedebasdep"/>
+          <w:rFonts w:cstheme="minorHAnsi"/>
+          <w:color w:val="000000"/>
+          <w:szCs w:val="26"/>
+          <w:shd w:val="clear" w:color="auto" w:fill="FFFFFF"/>
+        </w:rPr>
+        <w:footnoteReference w:id="1"/>
+      </w:r>
     </w:p>
     <w:p>
       <w:pPr>
@@ -193,15 +200,33 @@
         <w:rPr>
           <w:rFonts w:cstheme="minorHAnsi"/>
           <w:color w:val="000000"/>
-          <w:shd w:val="clear" w:color="auto" w:fill="FFFFFF"/>
-        </w:rPr>
-      </w:pPr>
-      <w:r>
-        <w:rPr>
-          <w:rFonts w:cstheme="minorHAnsi"/>
-          <w:shd w:val="clear" w:color="auto" w:fill="FFFFFF"/>
-        </w:rPr>
-        <w:t xml:space="preserve">- le professeur Dominique </w:t>
+          <w:szCs w:val="26"/>
+          <w:shd w:val="clear" w:color="auto" w:fill="FFFFFF"/>
+        </w:rPr>
+      </w:pPr>
+    </w:p>
+    <w:p>
+      <w:pPr>
+        <w:pStyle w:val="Paragraphedeliste"/>
+        <w:rPr>
+          <w:rFonts w:cstheme="minorHAnsi"/>
+          <w:color w:val="000000"/>
+          <w:shd w:val="clear" w:color="auto" w:fill="FFFFFF"/>
+        </w:rPr>
+      </w:pPr>
+      <w:r>
+        <w:rPr>
+          <w:rFonts w:cstheme="minorHAnsi"/>
+          <w:shd w:val="clear" w:color="auto" w:fill="FFFFFF"/>
+        </w:rPr>
+        <w:t>- L</w:t>
+      </w:r>
+      <w:r>
+        <w:rPr>
+          <w:rFonts w:cstheme="minorHAnsi"/>
+          <w:shd w:val="clear" w:color="auto" w:fill="FFFFFF"/>
+        </w:rPr>
+        <w:t xml:space="preserve">e professeur Dominique </w:t>
       </w:r>
       <w:proofErr w:type="spellStart"/>
       <w:r>
@@ -217,7 +242,14 @@
           <w:rFonts w:cstheme="minorHAnsi"/>
           <w:shd w:val="clear" w:color="auto" w:fill="FFFFFF"/>
         </w:rPr>
-        <w:t>, 70 ans, cancérologue,</w:t>
+        <w:t>, 70 ans, cancérologue</w:t>
+      </w:r>
+      <w:r>
+        <w:rPr>
+          <w:rFonts w:cstheme="minorHAnsi"/>
+          <w:shd w:val="clear" w:color="auto" w:fill="FFFFFF"/>
+        </w:rPr>
+        <w:t>,</w:t>
       </w:r>
       <w:r>
         <w:rPr>
@@ -225,7 +257,7 @@
           <w:color w:val="000000"/>
           <w:shd w:val="clear" w:color="auto" w:fill="FFFFFF"/>
         </w:rPr>
-        <w:t xml:space="preserve"> rejette ce procès en sorcellerie. Il considère que l'</w:t>
+        <w:t xml:space="preserve"> considère que l'</w:t>
       </w:r>
       <w:proofErr w:type="spellStart"/>
       <w:r>
@@ -273,7 +305,34 @@
       </w:r>
       <w:r>
         <w:br/>
-        <w:t>- équipe de chercheurs de l'université suédoise de Lund, menée par le neurochirurgien Leif Salford =&gt; barrière hémato-encéphalique de rats exposés à des micro-ondes devenait d'autant plus perméable qu'elle était soumise à des puissances faibles. =&gt;  en fait erreur d’interprétation à priori</w:t>
+        <w:t xml:space="preserve">- </w:t>
+      </w:r>
+      <w:r>
+        <w:t xml:space="preserve">Une </w:t>
+      </w:r>
+      <w:r>
+        <w:t xml:space="preserve">équipe de chercheurs de l'université suédoise de Lund, menée par le neurochirurgien Leif Salford </w:t>
+      </w:r>
+      <w:r>
+        <w:t>a mis en évidence que la</w:t>
+      </w:r>
+      <w:r>
+        <w:t xml:space="preserve"> barrière hémato-encéphalique de rats exposés à des micro-ondes devenait d'autant plus perméable qu'elle était soumise à des puissances faibles.</w:t>
+      </w:r>
+      <w:r>
+        <w:t xml:space="preserve"> Mais cela aurait été du </w:t>
+      </w:r>
+      <w:r>
+        <w:t xml:space="preserve"> en fait</w:t>
+      </w:r>
+      <w:r>
+        <w:t xml:space="preserve"> à une</w:t>
+      </w:r>
+      <w:r>
+        <w:t xml:space="preserve"> erreur d’interprétation</w:t>
+      </w:r>
+      <w:r>
+        <w:t>.</w:t>
       </w:r>
       <w:r>
         <w:rPr>
@@ -283,7 +342,10 @@
       </w:r>
       <w:r>
         <w:br/>
-        <w:t xml:space="preserve">-Chercheurs de l’université de Bordeaux </w:t>
+        <w:t>-Des c</w:t>
+      </w:r>
+      <w:r>
+        <w:t xml:space="preserve">hercheurs de l’université de Bordeaux </w:t>
       </w:r>
       <w:r>
         <w:t>(</w:t>
@@ -343,55 +405,74 @@
         <w:t xml:space="preserve">-L'équipe japonaise du département de chirurgie du cancer de l'école de médecine de l'université de Tokyo </w:t>
       </w:r>
       <w:r>
-        <w:t>". Elle a exposé des rats, pendant des durées de deux et quatre semaines, à des micro-ondes de 1 439 MHz de fréquence engendrant des puissances massiques absorbées de 0,99 W/kg et 7,4 W/kg. Malgré la violence du rayonnement, aucune détérioration de la barrière hémato-encéphalique</w:t>
-      </w:r>
-      <w:r>
-        <w:t xml:space="preserve">. Au dessus du seuil oui, mais seuil très </w:t>
+        <w:t>a exposé des rats, pendant des durées de deux et quatre semaines, à des micro-ondes de 1 439 MHz de fréquence engendrant des puissances massiques absorbées de 0,99 W/kg et 7,4 W/kg. Malgré la violence du rayonnement, aucune détérioration de la barrière hémato-encéphalique</w:t>
+      </w:r>
+      <w:r>
+        <w:t xml:space="preserve"> hormis au dessus d'un seuil fortement élevé mais très éloigné de la puissance de nos appareils</w:t>
+      </w:r>
+      <w:r>
+        <w:rPr>
+          <w:rStyle w:val="Appelnotedebasdep"/>
+        </w:rPr>
+        <w:t xml:space="preserve"> </w:t>
+      </w:r>
+      <w:r>
+        <w:t>.</w:t>
+      </w:r>
+      <w:r>
+        <w:rPr>
+          <w:rStyle w:val="Appelnotedebasdep"/>
+        </w:rPr>
+        <w:footnoteReference w:id="4"/>
+      </w:r>
+    </w:p>
+    <w:p>
+      <w:pPr>
+        <w:pStyle w:val="Paragraphedeliste"/>
+      </w:pPr>
+      <w:r>
+        <w:t>-</w:t>
+      </w:r>
+      <w:r>
+        <w:t>L'</w:t>
+      </w:r>
+      <w:r>
+        <w:t>INSERM (institut national de la santé et de la recherche médicale) estimait en 1993, dans un rapport commandé par EDF, qu’il existait « très peu d’arguments » permettant d’établir un lien entre une exposition aux champs magnétiques et l’apparition de cancer chez l’adulte.</w:t>
+      </w:r>
+    </w:p>
+    <w:p>
+      <w:pPr>
+        <w:pStyle w:val="Paragraphedeliste"/>
+      </w:pPr>
+      <w:r>
+        <w:t xml:space="preserve">- </w:t>
+      </w:r>
+      <w:r>
+        <w:t xml:space="preserve">Jacques </w:t>
       </w:r>
       <w:proofErr w:type="spellStart"/>
       <w:r>
-        <w:t>très</w:t>
+        <w:t>Blacher</w:t>
       </w:r>
       <w:proofErr w:type="spellEnd"/>
       <w:r>
-        <w:t xml:space="preserve"> haut.</w:t>
-      </w:r>
-      <w:r>
-        <w:rPr>
-          <w:rStyle w:val="Appelnotedebasdep"/>
-        </w:rPr>
-        <w:footnoteReference w:id="4"/>
-      </w:r>
-    </w:p>
-    <w:p>
-      <w:pPr>
-        <w:pStyle w:val="Paragraphedeliste"/>
-      </w:pPr>
-      <w:r>
-        <w:t>-INSERM (institut national de la santé et de la recherche médicale) estimait en 1993, dans un rapport commandé par EDF, qu’il existait « très peu d’arguments » permettant d’établir un lien entre une exposition aux champs magnétiques et l’apparition de cancer chez l’adulte.</w:t>
-      </w:r>
-    </w:p>
-    <w:p>
-      <w:pPr>
-        <w:pStyle w:val="Paragraphedeliste"/>
-      </w:pPr>
-      <w:r>
-        <w:t xml:space="preserve">- Par rapport à l’étude des chercheurs de Bordeaux mettant en évidence un risque accru de cancer du cerveau (gliomes), </w:t>
-      </w:r>
-      <w:r>
-        <w:t xml:space="preserve">Jacques </w:t>
-      </w:r>
-      <w:proofErr w:type="spellStart"/>
-      <w:r>
-        <w:t>Blacher</w:t>
-      </w:r>
-      <w:proofErr w:type="spellEnd"/>
-      <w:r>
-        <w:t xml:space="preserve">, professeur de thérapeutique à l'université </w:t>
+        <w:t xml:space="preserve">, professeur de thérapeutique à l'université Paris-Descartes, insiste toutefois sur les </w:t>
+      </w:r>
+      <w:r>
+        <w:t>limites des études cas-témoins p</w:t>
+      </w:r>
+      <w:r>
+        <w:t>ar rapport à l’étude des chercheurs de Bordeaux mettant en évidence un risque accru</w:t>
+      </w:r>
+      <w:r>
+        <w:t xml:space="preserve"> de cancer du cerveau (gliomes). </w:t>
+      </w:r>
+      <w:r>
+        <w:t xml:space="preserve">Par exemple </w:t>
       </w:r>
       <w:r>
         <w:lastRenderedPageBreak/>
-        <w:t>Paris-Descartes, insiste toutefois sur les limites des études cas-témoins. Par exemple le biais de rappel. «Il y a une probabilité non négligeable que ceux qui ont une tumeur au cerveau et sont interrogés sur leur utilisation passée du portable aient un a priori différent sur la responsabilité du téléphone par rapport aux témoins qui n'ont pas de cancer», explique-t-il. Pour lui, «cette étude, même si elle est bien faite, ne permet pas de conclure».</w:t>
+        <w:t>le biais de rappel. «Il y a une probabilité non négligeable que ceux qui ont une tumeur au cerveau et sont interrogés sur leur utilisation passée du portable aient un a priori différent sur la responsabilité du téléphone par rapport aux témoins qui n'ont pas de cancer», explique-t-il. Pour lui, «cette étude, même si elle est bien faite, ne permet pas de conclure».</w:t>
       </w:r>
     </w:p>
     <w:p>
@@ -423,13 +504,14 @@
         <w:br/>
       </w:r>
       <w:r>
-        <w:t xml:space="preserve">-L’Etat : Impose </w:t>
-      </w:r>
-      <w:proofErr w:type="gramStart"/>
-      <w:r>
-        <w:t>un</w:t>
-      </w:r>
-      <w:proofErr w:type="gramEnd"/>
+        <w:t>-L’Etat  i</w:t>
+      </w:r>
+      <w:r>
+        <w:t>mpose un</w:t>
+      </w:r>
+      <w:r>
+        <w:t>e</w:t>
+      </w:r>
       <w:r>
         <w:t xml:space="preserve"> couverture de tout le territoire aux opérateurs et a fait un appel d’offre pour un 4</w:t>
       </w:r>
@@ -465,17 +547,12 @@
         <w:t xml:space="preserve">-Chantal </w:t>
       </w:r>
       <w:proofErr w:type="spellStart"/>
-      <w:proofErr w:type="gramStart"/>
       <w:r>
         <w:t>Jouanno</w:t>
       </w:r>
       <w:proofErr w:type="spellEnd"/>
       <w:r>
-        <w:t xml:space="preserve"> ,</w:t>
-      </w:r>
-      <w:proofErr w:type="gramEnd"/>
-      <w:r>
-        <w:t xml:space="preserve"> </w:t>
+        <w:t xml:space="preserve"> , </w:t>
       </w:r>
       <w:r>
         <w:t>secrétaire d'Etat à l'Ecologie</w:t>
@@ -484,7 +561,13 @@
         <w:t xml:space="preserve"> en 2009</w:t>
       </w:r>
       <w:r>
-        <w:t>, « favorable à l'interdiction du mobile pour les petits » accompagnées d'une volonté de rendre obligatoire l'usage de l'oreillette « parce que le risque zéro n'existe pas</w:t>
+        <w:t>,</w:t>
+      </w:r>
+      <w:r>
+        <w:t xml:space="preserve"> est</w:t>
+      </w:r>
+      <w:r>
+        <w:t xml:space="preserve"> « favorable à l'interdiction du mobile pour les petits » accompagnées d'une volonté de rendre obligatoire l'usage de l'oreillette « parce que le risque zéro n'existe pas</w:t>
       </w:r>
       <w:r>
         <w:t> »</w:t>
@@ -782,7 +865,10 @@
         <w:pStyle w:val="Paragraphedeliste"/>
       </w:pPr>
       <w:r>
-        <w:t xml:space="preserve">-Martin Bouygues : </w:t>
+        <w:t>-Martin Bouygues PDG de Bouygues a déclaré</w:t>
+      </w:r>
+      <w:r>
+        <w:t xml:space="preserve"> </w:t>
       </w:r>
       <w:r>
         <w:t>« Le gouvernement doit faire un choix : est-ce qu'il souhaite qu'on continue à utiliser le téléphone mobile ou pas ? », lançait un brin agacé Martin Bouygues.</w:t>
@@ -825,7 +911,7 @@
         <w:t>-</w:t>
       </w:r>
       <w:r>
-        <w:t xml:space="preserve">Certains médias prennent clairement parti : Article de Jérôme </w:t>
+        <w:t xml:space="preserve">Certains médias prennent clairement parti : Jérôme </w:t>
       </w:r>
       <w:proofErr w:type="spellStart"/>
       <w:r>
@@ -833,7 +919,13 @@
       </w:r>
       <w:proofErr w:type="spellEnd"/>
       <w:r>
-        <w:t xml:space="preserve"> dans le </w:t>
+        <w:t xml:space="preserve"> </w:t>
+      </w:r>
+      <w:r>
+        <w:t xml:space="preserve">signe un article </w:t>
+      </w:r>
+      <w:r>
+        <w:t xml:space="preserve">dans le </w:t>
       </w:r>
       <w:proofErr w:type="spellStart"/>
       <w:r>
@@ -874,10 +966,7 @@
         <w:t>-L’OMS</w:t>
       </w:r>
       <w:r>
-        <w:t xml:space="preserve"> </w:t>
-      </w:r>
-      <w:r>
-        <w:t>qui a classé les ondes  les champs électromagnétiques de radiofréquences comme peut-être cancérogènes pour l’Homme</w:t>
+        <w:t xml:space="preserve"> a classé les ondes  les champs électromagnétiques de radiofréquences comme peut-être cancérogènes pour l’Homme</w:t>
       </w:r>
       <w:r>
         <w:rPr>
@@ -969,7 +1058,49 @@
           <w:rFonts w:cstheme="minorHAnsi"/>
           <w:shd w:val="clear" w:color="auto" w:fill="FFFFFF"/>
         </w:rPr>
-        <w:t> : publie des rapports sur la question du danger des ondes. Retient des projets et les finance. A un budget qui provient directement de l’état et de financement lié à des taxes.</w:t>
+        <w:t> : publie des rapports sur la</w:t>
+      </w:r>
+      <w:r>
+        <w:rPr>
+          <w:rFonts w:cstheme="minorHAnsi"/>
+          <w:shd w:val="clear" w:color="auto" w:fill="FFFFFF"/>
+        </w:rPr>
+        <w:t xml:space="preserve"> question du danger des ondes. Elle r</w:t>
+      </w:r>
+      <w:r>
+        <w:rPr>
+          <w:rFonts w:cstheme="minorHAnsi"/>
+          <w:shd w:val="clear" w:color="auto" w:fill="FFFFFF"/>
+        </w:rPr>
+        <w:t>etient des projets et les finance.</w:t>
+      </w:r>
+      <w:r>
+        <w:rPr>
+          <w:rFonts w:cstheme="minorHAnsi"/>
+          <w:shd w:val="clear" w:color="auto" w:fill="FFFFFF"/>
+        </w:rPr>
+        <w:t xml:space="preserve"> Son budget </w:t>
+      </w:r>
+      <w:r>
+        <w:rPr>
+          <w:rFonts w:cstheme="minorHAnsi"/>
+          <w:shd w:val="clear" w:color="auto" w:fill="FFFFFF"/>
+        </w:rPr>
+        <w:t xml:space="preserve"> provient directement de l’état et de financement</w:t>
+      </w:r>
+      <w:r>
+        <w:rPr>
+          <w:rFonts w:cstheme="minorHAnsi"/>
+          <w:shd w:val="clear" w:color="auto" w:fill="FFFFFF"/>
+        </w:rPr>
+        <w:t>s</w:t>
+      </w:r>
+      <w:r>
+        <w:rPr>
+          <w:rFonts w:cstheme="minorHAnsi"/>
+          <w:shd w:val="clear" w:color="auto" w:fill="FFFFFF"/>
+        </w:rPr>
+        <w:t xml:space="preserve"> lié à des taxes.</w:t>
       </w:r>
     </w:p>
     <w:p>
@@ -977,13 +1108,33 @@
         <w:pStyle w:val="Paragraphedeliste"/>
       </w:pPr>
       <w:r>
-        <w:t>Acteur critiqué pour ses liens avec la téléphonie mobile.</w:t>
+        <w:t>C'est un a</w:t>
+      </w:r>
+      <w:r>
+        <w:t>cteur</w:t>
+      </w:r>
+      <w:r>
+        <w:t xml:space="preserve"> qui a été</w:t>
+      </w:r>
+      <w:r>
+        <w:t xml:space="preserve"> critiqué pour ses liens avec la téléphonie mobile.</w:t>
       </w:r>
       <w:r>
         <w:rPr>
           <w:rStyle w:val="Appelnotedebasdep"/>
         </w:rPr>
         <w:footnoteReference w:id="9"/>
+      </w:r>
+    </w:p>
+    <w:p>
+      <w:pPr>
+        <w:pStyle w:val="Paragraphedeliste"/>
+      </w:pPr>
+      <w:r>
+        <w:t xml:space="preserve">- </w:t>
+      </w:r>
+      <w:r>
+        <w:t>L'INSERM(institut national de la santé et de la recherche médicale)est un établissement public à caractère scientifique et technologique français spécialisé dans la recherche médicale, placé sous la double tutelle du Ministère de la recherche et du Ministère de la santé. L'INSERM déclare en 1993 qu'il y a : « très peu d’arguments » pour lier le cancer et  l'exposition aux champs magnétiques</w:t>
       </w:r>
     </w:p>
     <w:p>
@@ -1037,6 +1188,9 @@
         <w:footnoteReference w:id="10"/>
       </w:r>
       <w:r>
+        <w:t xml:space="preserve"> On peut donc dans un sens faire remonter la controverses sur les radiofréquences jusqu'aux années 60.</w:t>
+      </w:r>
+      <w:r>
         <w:rPr>
           <w:u w:val="single"/>
         </w:rPr>
@@ -1061,7 +1215,13 @@
         <w:t xml:space="preserve"> 1996:</w:t>
       </w:r>
       <w:r>
-        <w:t xml:space="preserve"> Plus vieux article</w:t>
+        <w:t xml:space="preserve"> </w:t>
+      </w:r>
+      <w:r>
+        <w:t>Date à laquelle remontent les p</w:t>
+      </w:r>
+      <w:r>
+        <w:t>lus vieux article</w:t>
       </w:r>
       <w:r>
         <w:t>s</w:t>
@@ -1077,11 +1237,14 @@
       </w:r>
       <w:proofErr w:type="spellStart"/>
       <w:r>
-        <w:t>europresse</w:t>
+        <w:t>Europress</w:t>
       </w:r>
       <w:proofErr w:type="spellEnd"/>
       <w:r>
-        <w:t xml:space="preserve"> traitant du danger des téléphones portables.</w:t>
+        <w:t xml:space="preserve"> </w:t>
+      </w:r>
+      <w:r>
+        <w:t>traitant du danger des téléphones portables.</w:t>
       </w:r>
       <w:r>
         <w:rPr>
@@ -1157,13 +1320,35 @@
       <w:r>
         <w:t xml:space="preserve"> </w:t>
       </w:r>
-      <w:proofErr w:type="gramStart"/>
-      <w:r>
-        <w:t>INSERM(</w:t>
-      </w:r>
-      <w:proofErr w:type="gramEnd"/>
-      <w:r>
-        <w:t>institut national de la santé et de la recherche médicale) : « très peu d’arguments » pour lien cancer et exposition champs magnétiques</w:t>
+      <w:r>
+        <w:t>L'</w:t>
+      </w:r>
+      <w:r>
+        <w:t>INSERM(institut national de la santé et de la recherche médicale) </w:t>
+      </w:r>
+      <w:r>
+        <w:t xml:space="preserve"> déclare qu'il y a </w:t>
+      </w:r>
+      <w:r>
+        <w:t>: « </w:t>
+      </w:r>
+      <w:r>
+        <w:t>très peu d’arguments » pour lier le</w:t>
+      </w:r>
+      <w:r>
+        <w:t xml:space="preserve"> cancer et </w:t>
+      </w:r>
+      <w:r>
+        <w:t xml:space="preserve"> l'</w:t>
+      </w:r>
+      <w:r>
+        <w:t>exposition</w:t>
+      </w:r>
+      <w:r>
+        <w:t xml:space="preserve"> aux</w:t>
+      </w:r>
+      <w:r>
+        <w:t xml:space="preserve"> champs magnétiques</w:t>
       </w:r>
       <w:r>
         <w:br/>
@@ -1180,7 +1365,16 @@
         <w:t xml:space="preserve"> </w:t>
       </w:r>
       <w:r>
-        <w:t>Rapport publié à la demande de</w:t>
+        <w:t>Un r</w:t>
+      </w:r>
+      <w:r>
+        <w:t>apport</w:t>
+      </w:r>
+      <w:r>
+        <w:t xml:space="preserve"> est</w:t>
+      </w:r>
+      <w:r>
+        <w:t xml:space="preserve"> publié à la demande de</w:t>
       </w:r>
       <w:r>
         <w:t xml:space="preserve"> l'Inspection générale de l'Environnement </w:t>
@@ -1235,7 +1429,17 @@
       </w:r>
       <w:proofErr w:type="spellEnd"/>
       <w:r>
-        <w:t>, secrétaire d'Etat à l'Ecologie, « favorable à l'interdiction du mobile pour les petits » accompagnées d'une volonté de rendre obligatoire l'usage de l'oreillette « parce que le risque zéro n'existe pas »</w:t>
+        <w:t>, secrétaire d'Etat à l'Ecologie</w:t>
+      </w:r>
+      <w:r>
+        <w:t xml:space="preserve"> se déclare</w:t>
+      </w:r>
+      <w:r>
+        <w:t xml:space="preserve"> « favorable à l'interdiction </w:t>
+      </w:r>
+      <w:r>
+        <w:lastRenderedPageBreak/>
+        <w:t>du mobile pour les petits » accompagnées d'une volonté de rendre obligatoire l'usage de l'oreillette « parce que le risque zéro n'existe pas »</w:t>
       </w:r>
       <w:r>
         <w:rPr>
@@ -1252,7 +1456,16 @@
         <w:t>Avril 2009:</w:t>
       </w:r>
       <w:r>
-        <w:t xml:space="preserve"> Population se plaint de maux de têtes dus à des antennes relais qui n’avaient en fait jamais été branchées.</w:t>
+        <w:t xml:space="preserve"> Une partie de la p</w:t>
+      </w:r>
+      <w:r>
+        <w:t xml:space="preserve">opulation </w:t>
+      </w:r>
+      <w:r>
+        <w:t xml:space="preserve">de Saint-Cloud </w:t>
+      </w:r>
+      <w:r>
+        <w:t>se plaint de maux de têtes dus à des antennes relais qui n’avaient en fait jamais été branchées.</w:t>
       </w:r>
       <w:r>
         <w:rPr>
@@ -1266,7 +1479,6 @@
         <w:rPr>
           <w:u w:val="single"/>
         </w:rPr>
-        <w:lastRenderedPageBreak/>
         <w:t>31 mai 2011 :</w:t>
       </w:r>
       <w:r>
@@ -1364,10 +1576,20 @@
         <w:rPr>
           <w:u w:val="single"/>
         </w:rPr>
-        <w:t xml:space="preserve">9 février 2015: </w:t>
-      </w:r>
-      <w:r>
-        <w:t>Loi Abeille</w:t>
+        <w:t>9 février 2015</w:t>
+      </w:r>
+      <w:r>
+        <w:t>:</w:t>
+      </w:r>
+      <w:r>
+        <w:tab/>
+        <w:t>Promulgation de la l</w:t>
+      </w:r>
+      <w:r>
+        <w:t>oi Abeille</w:t>
+      </w:r>
+      <w:r>
+        <w:t xml:space="preserve"> qui</w:t>
       </w:r>
       <w:r>
         <w:t xml:space="preserve"> permet de limiter l’exposition du public aux radiofréquences émises par les technologies sans-fil (antennes-relais, portables, Wifi, etc.)</w:t>
@@ -1412,7 +1634,7 @@
           <w:szCs w:val="20"/>
           <w:shd w:val="clear" w:color="auto" w:fill="FFFFFF"/>
         </w:rPr>
-        <w:t>Rapport</w:t>
+        <w:t>Un rapport est publié par</w:t>
       </w:r>
       <w:r>
         <w:rPr>
@@ -1421,9 +1643,8 @@
           <w:szCs w:val="20"/>
           <w:shd w:val="clear" w:color="auto" w:fill="FFFFFF"/>
         </w:rPr>
-        <w:t xml:space="preserve"> publié ce vendredi 8 juillet par l'Agence nationale de sécurité </w:t>
-      </w:r>
-      <w:proofErr w:type="spellStart"/>
+        <w:t xml:space="preserve"> l'Agence nationale de sécurité sanitaire</w:t>
+      </w:r>
       <w:r>
         <w:rPr>
           <w:rFonts w:ascii="Helvetica" w:hAnsi="Helvetica" w:cs="Helvetica"/>
@@ -1431,7 +1652,7 @@
           <w:szCs w:val="20"/>
           <w:shd w:val="clear" w:color="auto" w:fill="FFFFFF"/>
         </w:rPr>
-        <w:t>sanitaire.</w:t>
+        <w:t xml:space="preserve"> (ANSES)</w:t>
       </w:r>
       <w:r>
         <w:rPr>
@@ -1440,9 +1661,8 @@
           <w:szCs w:val="20"/>
           <w:shd w:val="clear" w:color="auto" w:fill="FFFFFF"/>
         </w:rPr>
-        <w:t>Les</w:t>
-      </w:r>
-      <w:proofErr w:type="spellEnd"/>
+        <w:t>.</w:t>
+      </w:r>
       <w:r>
         <w:rPr>
           <w:rFonts w:ascii="Helvetica" w:hAnsi="Helvetica" w:cs="Helvetica"/>
@@ -1450,16 +1670,25 @@
           <w:szCs w:val="20"/>
           <w:shd w:val="clear" w:color="auto" w:fill="FFFFFF"/>
         </w:rPr>
-        <w:t xml:space="preserve"> ondes électromagnétiques émises par les téléphones portables, les tablettes ou autres objets connectés sont potentiellement dangereux pour les enfants en bas âge,</w:t>
-      </w:r>
-      <w:r>
-        <w:rPr>
-          <w:rStyle w:val="Appelnotedebasdep"/>
+        <w:t xml:space="preserve"> Il indique que l</w:t>
+      </w:r>
+      <w:r>
+        <w:rPr>
           <w:rFonts w:ascii="Helvetica" w:hAnsi="Helvetica" w:cs="Helvetica"/>
           <w:sz w:val="20"/>
           <w:szCs w:val="20"/>
           <w:shd w:val="clear" w:color="auto" w:fill="FFFFFF"/>
         </w:rPr>
+        <w:t>es ondes électromagnétiques émises par les téléphones portables, les tablettes ou autres objets connectés sont potentiellement dangereux pour les enfants en bas âge,</w:t>
+      </w:r>
+      <w:r>
+        <w:rPr>
+          <w:rStyle w:val="Appelnotedebasdep"/>
+          <w:rFonts w:ascii="Helvetica" w:hAnsi="Helvetica" w:cs="Helvetica"/>
+          <w:sz w:val="20"/>
+          <w:szCs w:val="20"/>
+          <w:shd w:val="clear" w:color="auto" w:fill="FFFFFF"/>
+        </w:rPr>
         <w:footnoteReference w:id="19"/>
       </w:r>
     </w:p>
@@ -1471,7 +1700,19 @@
         <w:t>12 octobre 2016:</w:t>
       </w:r>
       <w:r>
-        <w:t xml:space="preserve"> Amendement de la loi abeille </w:t>
+        <w:t xml:space="preserve"> </w:t>
+      </w:r>
+      <w:r>
+        <w:t>Ajouts d'amendements à</w:t>
+      </w:r>
+      <w:r>
+        <w:t xml:space="preserve"> la loi abeille</w:t>
+      </w:r>
+      <w:r>
+        <w:t>, ces amendements</w:t>
+      </w:r>
+      <w:r>
+        <w:t xml:space="preserve"> </w:t>
       </w:r>
       <w:r>
         <w:t>« soutiennent les opérateurs et privent les élus locaux et les citoyens, de leurs droits à l’information, à la transparence, à la concertation ».</w:t>
@@ -1497,36 +1738,6 @@
       </w:r>
       <w:r>
         <w:br/>
-      </w:r>
-      <w:r>
-        <w:rPr>
-          <w:u w:val="single"/>
-        </w:rPr>
-        <w:t>1975-1985</w:t>
-      </w:r>
-      <w:r>
-        <w:rPr>
-          <w:u w:val="single"/>
-        </w:rPr>
-        <w:t> :</w:t>
-      </w:r>
-      <w:r>
-        <w:rPr>
-          <w:u w:val="single"/>
-        </w:rPr>
-        <w:br/>
-      </w:r>
-      <w:r>
-        <w:rPr>
-          <w:u w:val="single"/>
-        </w:rPr>
-        <w:t>1975-1985</w:t>
-      </w:r>
-      <w:r>
-        <w:rPr>
-          <w:u w:val="single"/>
-        </w:rPr>
-        <w:t> :</w:t>
       </w:r>
     </w:p>
     <w:sectPr>
@@ -1609,21 +1820,143 @@
       <w:r>
         <w:fldChar w:fldCharType="separate"/>
       </w:r>
-      <w:proofErr w:type="spellStart"/>
       <w:r>
         <w:rPr>
           <w:rFonts w:ascii="Calibri" w:hAnsi="Calibri" w:cs="Calibri"/>
           <w:szCs w:val="24"/>
         </w:rPr>
-        <w:t>Benyahia</w:t>
-      </w:r>
-      <w:proofErr w:type="spellEnd"/>
+        <w:t>Benyahia-Kouider, « Portables, Wi-Fi, tablettes ».</w:t>
+      </w:r>
+      <w:r>
+        <w:fldChar w:fldCharType="end"/>
+      </w:r>
+    </w:p>
+  </w:footnote>
+  <w:footnote w:id="2">
+    <w:p>
+      <w:pPr>
+        <w:pStyle w:val="Notedebasdepage"/>
+      </w:pPr>
+      <w:r>
+        <w:rPr>
+          <w:rStyle w:val="Appelnotedebasdep"/>
+        </w:rPr>
+        <w:footnoteRef/>
+      </w:r>
+      <w:r>
+        <w:t xml:space="preserve"> </w:t>
+      </w:r>
+      <w:r>
+        <w:fldChar w:fldCharType="begin"/>
+      </w:r>
+      <w:r>
+        <w:instrText xml:space="preserve"> ADDIN ZOTERO_ITEM CSL_CITATION {"citationID":"3ery8Xgw","properties":{"formattedCitation":"Ibid.","plainCitation":"Ibid."},"citationItems":[{"id":10,"uris":["http://zotero.org/users/local/lzR01K7h/items/5W476T3U"],"uri":["http://zotero.org/users/local/lzR01K7h/items/5W476T3U"],"itemData":{"id":10,"type":"webpage","title":"Portables, Wi-Fi, tablettes : les vrais dangers des ondes","container-title":"L'Obs","abstract":"Une proposition de loi du groupe écologiste sur l'exposition aux ondes est examinée jeudi. Les spécialistes se divisent sur leurs risques sur la santé. Et si elles n'étaient pas si inoffensives ?","URL":"http://tempsreel.nouvelobs.com/l-enquete-de-l-obs/20130930.OBS9058/portables-wi-fi-tablettes-les-vrais-dangers-des-ondes.html","shortTitle":"Portables, Wi-Fi, tablettes","author":[{"family":"Benyahia-Kouider","given":"Odile"}],"issued":{"date-parts":[["2014",1,23]]},"accessed":{"date-parts":[["2017",5,10]]}}}],"schema":"https://github.com/citation-style-language/schema/raw/master/csl-citation.json"} </w:instrText>
+      </w:r>
+      <w:r>
+        <w:fldChar w:fldCharType="separate"/>
+      </w:r>
+      <w:r>
+        <w:rPr>
+          <w:rFonts w:ascii="Calibri" w:hAnsi="Calibri" w:cs="Calibri"/>
+        </w:rPr>
+        <w:t>Ibid.</w:t>
+      </w:r>
+      <w:r>
+        <w:fldChar w:fldCharType="end"/>
+      </w:r>
+    </w:p>
+  </w:footnote>
+  <w:footnote w:id="3">
+    <w:p>
+      <w:pPr>
+        <w:pStyle w:val="Notedebasdepage"/>
+      </w:pPr>
+      <w:r>
+        <w:rPr>
+          <w:rStyle w:val="Appelnotedebasdep"/>
+        </w:rPr>
+        <w:footnoteRef/>
+      </w:r>
+      <w:r>
+        <w:t xml:space="preserve"> </w:t>
+      </w:r>
+      <w:r>
+        <w:fldChar w:fldCharType="begin"/>
+      </w:r>
+      <w:r>
+        <w:instrText xml:space="preserve"> ADDIN ZOTERO_ITEM CSL_CITATION {"citationID":"dU9WCnSg","properties":{"formattedCitation":"{\\rtf MICHEL, \\uc0\\u171{}\\uc0\\u160{}Suppl\\uc0\\u233{}ment d\\uc0\\u8217{}enqu\\uc0\\u234{}te sur les risques des t\\uc0\\u233{}l\\uc0\\u233{}phones portables\\uc0\\u160{}\\uc0\\u187{}.}","plainCitation":"MICHEL, « Supplément d’enquête sur les risques des téléphones portables »."},"citationItems":[{"id":26,"uris":["http://zotero.org/users/local/lzR01K7h/items/ECDXM6RD"],"uri":["http://zotero.org/users/local/lzR01K7h/items/ECDXM6RD"],"itemData":{"id":26,"type":"article-journal","title":"Supplément d'enquête sur les risques des téléphones portables","container-title":"Le Monde","URL":"http://nouveau.europresse.com/Link/TELECOMT_1/news·19991013·LM·668928","author":[{"family":"MICHEL","given":"ALBERGANTI"}],"issued":{"date-parts":[["1999",10,13]]}}}],"schema":"https://github.com/citation-style-language/schema/raw/master/csl-citation.json"} </w:instrText>
+      </w:r>
+      <w:r>
+        <w:fldChar w:fldCharType="separate"/>
+      </w:r>
       <w:r>
         <w:rPr>
           <w:rFonts w:ascii="Calibri" w:hAnsi="Calibri" w:cs="Calibri"/>
           <w:szCs w:val="24"/>
         </w:rPr>
-        <w:t>-</w:t>
+        <w:t>MICHEL, « Supplément d’enquête sur les risques des téléphones portables ».</w:t>
+      </w:r>
+      <w:r>
+        <w:fldChar w:fldCharType="end"/>
+      </w:r>
+    </w:p>
+  </w:footnote>
+  <w:footnote w:id="4">
+    <w:p>
+      <w:pPr>
+        <w:pStyle w:val="Notedebasdepage"/>
+      </w:pPr>
+      <w:r>
+        <w:rPr>
+          <w:rStyle w:val="Appelnotedebasdep"/>
+        </w:rPr>
+        <w:footnoteRef/>
+      </w:r>
+      <w:r>
+        <w:t xml:space="preserve"> </w:t>
+      </w:r>
+      <w:r>
+        <w:fldChar w:fldCharType="begin"/>
+      </w:r>
+      <w:r>
+        <w:instrText xml:space="preserve"> ADDIN ZOTERO_ITEM CSL_CITATION {"citationID":"lITyCTLz","properties":{"formattedCitation":"Ibid.","plainCitation":"Ibid."},"citationItems":[{"id":26,"uris":["http://zotero.org/users/local/lzR01K7h/items/ECDXM6RD"],"uri":["http://zotero.org/users/local/lzR01K7h/items/ECDXM6RD"],"itemData":{"id":26,"type":"article-journal","title":"Supplément d'enquête sur les risques des téléphones portables","container-title":"Le Monde","URL":"http://nouveau.europresse.com/Link/TELECOMT_1/news·19991013·LM·668928","author":[{"family":"MICHEL","given":"ALBERGANTI"}],"issued":{"date-parts":[["1999",10,13]]}}}],"schema":"https://github.com/citation-style-language/schema/raw/master/csl-citation.json"} </w:instrText>
+      </w:r>
+      <w:r>
+        <w:fldChar w:fldCharType="separate"/>
+      </w:r>
+      <w:r>
+        <w:rPr>
+          <w:rFonts w:ascii="Calibri" w:hAnsi="Calibri" w:cs="Calibri"/>
+        </w:rPr>
+        <w:t>Ibid.</w:t>
+      </w:r>
+      <w:r>
+        <w:fldChar w:fldCharType="end"/>
+      </w:r>
+    </w:p>
+  </w:footnote>
+  <w:footnote w:id="5">
+    <w:p>
+      <w:pPr>
+        <w:pStyle w:val="Notedebasdepage"/>
+      </w:pPr>
+      <w:r>
+        <w:rPr>
+          <w:rStyle w:val="Appelnotedebasdep"/>
+        </w:rPr>
+        <w:footnoteRef/>
+      </w:r>
+      <w:r>
+        <w:t xml:space="preserve"> </w:t>
+      </w:r>
+      <w:r>
+        <w:fldChar w:fldCharType="begin"/>
+      </w:r>
+      <w:r>
+        <w:instrText xml:space="preserve"> ADDIN ZOTERO_ITEM CSL_CITATION {"citationID":"7Watbmtc","properties":{"formattedCitation":"{\\rtf Benyahia-Kouider, \\uc0\\u171{}\\uc0\\u160{}Portables, Wi-Fi, tablettes\\uc0\\u160{}\\uc0\\u187{}.}","plainCitation":"Benyahia-Kouider, « Portables, Wi-Fi, tablettes »."},"citationItems":[{"id":10,"uris":["http://zotero.org/users/local/lzR01K7h/items/5W476T3U"],"uri":["http://zotero.org/users/local/lzR01K7h/items/5W476T3U"],"itemData":{"id":10,"type":"webpage","title":"Portables, Wi-Fi, tablettes : les vrais dangers des ondes","container-title":"L'Obs","abstract":"Une proposition de loi du groupe écologiste sur l'exposition aux ondes est examinée jeudi. Les spécialistes se divisent sur leurs risques sur la santé. Et si elles n'étaient pas si inoffensives ?","URL":"http://tempsreel.nouvelobs.com/l-enquete-de-l-obs/20130930.OBS9058/portables-wi-fi-tablettes-les-vrais-dangers-des-ondes.html","shortTitle":"Portables, Wi-Fi, tablettes","author":[{"family":"Benyahia-Kouider","given":"Odile"}],"issued":{"date-parts":[["2014",1,23]]},"accessed":{"date-parts":[["2017",5,10]]}}}],"schema":"https://github.com/citation-style-language/schema/raw/master/csl-citation.json"} </w:instrText>
+      </w:r>
+      <w:r>
+        <w:fldChar w:fldCharType="separate"/>
       </w:r>
       <w:proofErr w:type="spellStart"/>
       <w:r>
@@ -1631,7 +1964,7 @@
           <w:rFonts w:ascii="Calibri" w:hAnsi="Calibri" w:cs="Calibri"/>
           <w:szCs w:val="24"/>
         </w:rPr>
-        <w:t>Kouider</w:t>
+        <w:t>Benyahia</w:t>
       </w:r>
       <w:proofErr w:type="spellEnd"/>
       <w:r>
@@ -1639,7 +1972,7 @@
           <w:rFonts w:ascii="Calibri" w:hAnsi="Calibri" w:cs="Calibri"/>
           <w:szCs w:val="24"/>
         </w:rPr>
-        <w:t xml:space="preserve">, « Portables, </w:t>
+        <w:t>-</w:t>
       </w:r>
       <w:proofErr w:type="spellStart"/>
       <w:r>
@@ -1647,7 +1980,7 @@
           <w:rFonts w:ascii="Calibri" w:hAnsi="Calibri" w:cs="Calibri"/>
           <w:szCs w:val="24"/>
         </w:rPr>
-        <w:t>Wi-Fi</w:t>
+        <w:t>Kouider</w:t>
       </w:r>
       <w:proofErr w:type="spellEnd"/>
       <w:r>
@@ -1655,193 +1988,205 @@
           <w:rFonts w:ascii="Calibri" w:hAnsi="Calibri" w:cs="Calibri"/>
           <w:szCs w:val="24"/>
         </w:rPr>
-        <w:t>, tablettes ».</w:t>
-      </w:r>
-      <w:r>
-        <w:fldChar w:fldCharType="end"/>
-      </w:r>
-    </w:p>
-  </w:footnote>
-  <w:footnote w:id="2">
-    <w:p>
-      <w:pPr>
-        <w:pStyle w:val="Notedebasdepage"/>
-      </w:pPr>
-      <w:r>
-        <w:rPr>
-          <w:rStyle w:val="Appelnotedebasdep"/>
-        </w:rPr>
-        <w:footnoteRef/>
-      </w:r>
-      <w:r>
-        <w:t xml:space="preserve"> </w:t>
-      </w:r>
-      <w:r>
-        <w:fldChar w:fldCharType="begin"/>
-      </w:r>
-      <w:r>
-        <w:instrText xml:space="preserve"> ADDIN ZOTERO_ITEM CSL_CITATION {"citationID":"3ery8Xgw","properties":{"formattedCitation":"Ibid.","plainCitation":"Ibid."},"citationItems":[{"id":10,"uris":["http://zotero.org/users/local/lzR01K7h/items/5W476T3U"],"uri":["http://zotero.org/users/local/lzR01K7h/items/5W476T3U"],"itemData":{"id":10,"type":"webpage","title":"Portables, Wi-Fi, tablettes : les vrais dangers des ondes","container-title":"L'Obs","abstract":"Une proposition de loi du groupe écologiste sur l'exposition aux ondes est examinée jeudi. Les spécialistes se divisent sur leurs risques sur la santé. Et si elles n'étaient pas si inoffensives ?","URL":"http://tempsreel.nouvelobs.com/l-enquete-de-l-obs/20130930.OBS9058/portables-wi-fi-tablettes-les-vrais-dangers-des-ondes.html","shortTitle":"Portables, Wi-Fi, tablettes","author":[{"family":"Benyahia-Kouider","given":"Odile"}],"issued":{"date-parts":[["2014",1,23]]},"accessed":{"date-parts":[["2017",5,10]]}}}],"schema":"https://github.com/citation-style-language/schema/raw/master/csl-citation.json"} </w:instrText>
-      </w:r>
-      <w:r>
-        <w:fldChar w:fldCharType="separate"/>
-      </w:r>
-      <w:r>
-        <w:rPr>
-          <w:rFonts w:ascii="Calibri" w:hAnsi="Calibri" w:cs="Calibri"/>
-        </w:rPr>
-        <w:t>Ibid.</w:t>
-      </w:r>
-      <w:r>
-        <w:fldChar w:fldCharType="end"/>
-      </w:r>
-    </w:p>
-  </w:footnote>
-  <w:footnote w:id="3">
-    <w:p>
-      <w:pPr>
-        <w:pStyle w:val="Notedebasdepage"/>
-      </w:pPr>
-      <w:r>
-        <w:rPr>
-          <w:rStyle w:val="Appelnotedebasdep"/>
-        </w:rPr>
-        <w:footnoteRef/>
-      </w:r>
-      <w:r>
-        <w:t xml:space="preserve"> </w:t>
-      </w:r>
-      <w:r>
-        <w:fldChar w:fldCharType="begin"/>
-      </w:r>
-      <w:r>
-        <w:instrText xml:space="preserve"> ADDIN ZOTERO_ITEM CSL_CITATION {"citationID":"dU9WCnSg","properties":{"formattedCitation":"{\\rtf MICHEL, \\uc0\\u171{}\\uc0\\u160{}Suppl\\uc0\\u233{}ment d\\uc0\\u8217{}enqu\\uc0\\u234{}te sur les risques des t\\uc0\\u233{}l\\uc0\\u233{}phones portables\\uc0\\u160{}\\uc0\\u187{}.}","plainCitation":"MICHEL, « Supplément d’enquête sur les risques des téléphones portables »."},"citationItems":[{"id":26,"uris":["http://zotero.org/users/local/lzR01K7h/items/ECDXM6RD"],"uri":["http://zotero.org/users/local/lzR01K7h/items/ECDXM6RD"],"itemData":{"id":26,"type":"article-journal","title":"Supplément d'enquête sur les risques des téléphones portables","container-title":"Le Monde","URL":"http://nouveau.europresse.com/Link/TELECOMT_1/news·19991013·LM·668928","author":[{"family":"MICHEL","given":"ALBERGANTI"}],"issued":{"date-parts":[["1999",10,13]]}}}],"schema":"https://github.com/citation-style-language/schema/raw/master/csl-citation.json"} </w:instrText>
-      </w:r>
-      <w:r>
-        <w:fldChar w:fldCharType="separate"/>
-      </w:r>
+        <w:t xml:space="preserve">, « Portables, </w:t>
+      </w:r>
+      <w:proofErr w:type="spellStart"/>
       <w:r>
         <w:rPr>
           <w:rFonts w:ascii="Calibri" w:hAnsi="Calibri" w:cs="Calibri"/>
           <w:szCs w:val="24"/>
         </w:rPr>
-        <w:t>MICHEL, « Supplément d’enquête sur les risques des téléphones portables ».</w:t>
-      </w:r>
-      <w:r>
-        <w:fldChar w:fldCharType="end"/>
-      </w:r>
-    </w:p>
-  </w:footnote>
-  <w:footnote w:id="4">
-    <w:p>
-      <w:pPr>
-        <w:pStyle w:val="Notedebasdepage"/>
-      </w:pPr>
-      <w:r>
-        <w:rPr>
-          <w:rStyle w:val="Appelnotedebasdep"/>
-        </w:rPr>
-        <w:footnoteRef/>
-      </w:r>
-      <w:r>
-        <w:t xml:space="preserve"> </w:t>
-      </w:r>
-      <w:r>
-        <w:fldChar w:fldCharType="begin"/>
-      </w:r>
-      <w:r>
-        <w:instrText xml:space="preserve"> ADDIN ZOTERO_ITEM CSL_CITATION {"citationID":"lITyCTLz","properties":{"formattedCitation":"Ibid.","plainCitation":"Ibid."},"citationItems":[{"id":26,"uris":["http://zotero.org/users/local/lzR01K7h/items/ECDXM6RD"],"uri":["http://zotero.org/users/local/lzR01K7h/items/ECDXM6RD"],"itemData":{"id":26,"type":"article-journal","title":"Supplément d'enquête sur les risques des téléphones portables","container-title":"Le Monde","URL":"http://nouveau.europresse.com/Link/TELECOMT_1/news·19991013·LM·668928","author":[{"family":"MICHEL","given":"ALBERGANTI"}],"issued":{"date-parts":[["1999",10,13]]}}}],"schema":"https://github.com/citation-style-language/schema/raw/master/csl-citation.json"} </w:instrText>
-      </w:r>
-      <w:r>
-        <w:fldChar w:fldCharType="separate"/>
-      </w:r>
-      <w:r>
-        <w:rPr>
-          <w:rFonts w:ascii="Calibri" w:hAnsi="Calibri" w:cs="Calibri"/>
-        </w:rPr>
-        <w:t>Ibid.</w:t>
-      </w:r>
-      <w:r>
-        <w:fldChar w:fldCharType="end"/>
-      </w:r>
-    </w:p>
-  </w:footnote>
-  <w:footnote w:id="5">
-    <w:p>
-      <w:pPr>
-        <w:pStyle w:val="Notedebasdepage"/>
-      </w:pPr>
-      <w:r>
-        <w:rPr>
-          <w:rStyle w:val="Appelnotedebasdep"/>
-        </w:rPr>
-        <w:footnoteRef/>
-      </w:r>
-      <w:r>
-        <w:t xml:space="preserve"> </w:t>
-      </w:r>
-      <w:r>
-        <w:fldChar w:fldCharType="begin"/>
-      </w:r>
-      <w:r>
-        <w:instrText xml:space="preserve"> ADDIN ZOTERO_ITEM CSL_CITATION {"citationID":"7Watbmtc","properties":{"formattedCitation":"{\\rtf Benyahia-Kouider, \\uc0\\u171{}\\uc0\\u160{}Portables, Wi-Fi, tablettes\\uc0\\u160{}\\uc0\\u187{}.}","plainCitation":"Benyahia-Kouider, « Portables, Wi-Fi, tablettes »."},"citationItems":[{"id":10,"uris":["http://zotero.org/users/local/lzR01K7h/items/5W476T3U"],"uri":["http://zotero.org/users/local/lzR01K7h/items/5W476T3U"],"itemData":{"id":10,"type":"webpage","title":"Portables, Wi-Fi, tablettes : les vrais dangers des ondes","container-title":"L'Obs","abstract":"Une proposition de loi du groupe écologiste sur l'exposition aux ondes est examinée jeudi. Les spécialistes se divisent sur leurs risques sur la santé. Et si elles n'étaient pas si inoffensives ?","URL":"http://tempsreel.nouvelobs.com/l-enquete-de-l-obs/20130930.OBS9058/portables-wi-fi-tablettes-les-vrais-dangers-des-ondes.html","shortTitle":"Portables, Wi-Fi, tablettes","author":[{"family":"Benyahia-Kouider","given":"Odile"}],"issued":{"date-parts":[["2014",1,23]]},"accessed":{"date-parts":[["2017",5,10]]}}}],"schema":"https://github.com/citation-style-language/schema/raw/master/csl-citation.json"} </w:instrText>
-      </w:r>
-      <w:r>
-        <w:fldChar w:fldCharType="separate"/>
-      </w:r>
-      <w:proofErr w:type="spellStart"/>
+        <w:t>Wi-Fi</w:t>
+      </w:r>
+      <w:proofErr w:type="spellEnd"/>
       <w:r>
         <w:rPr>
           <w:rFonts w:ascii="Calibri" w:hAnsi="Calibri" w:cs="Calibri"/>
           <w:szCs w:val="24"/>
         </w:rPr>
-        <w:t>Benyahia</w:t>
-      </w:r>
-      <w:proofErr w:type="spellEnd"/>
+        <w:t>, tablettes ».</w:t>
+      </w:r>
+      <w:r>
+        <w:fldChar w:fldCharType="end"/>
+      </w:r>
+    </w:p>
+  </w:footnote>
+  <w:footnote w:id="6">
+    <w:p>
+      <w:pPr>
+        <w:pStyle w:val="Notedebasdepage"/>
+      </w:pPr>
+      <w:r>
+        <w:rPr>
+          <w:rStyle w:val="Appelnotedebasdep"/>
+        </w:rPr>
+        <w:footnoteRef/>
+      </w:r>
+      <w:r>
+        <w:t xml:space="preserve"> </w:t>
+      </w:r>
+      <w:r>
+        <w:fldChar w:fldCharType="begin"/>
+      </w:r>
+      <w:r>
+        <w:instrText xml:space="preserve"> ADDIN ZOTERO_ITEM CSL_CITATION {"citationID":"Cqla9ejk","properties":{"formattedCitation":"{\\rtf Moduloo.net, \\uc0\\u171{}\\uc0\\u160{}A l\\uc0\\u8217{}Assembl\\uc0\\u233{}e nationale, le lobby de la t\\uc0\\u233{}l\\uc0\\u233{}phonie a fait reculer la protection contre les ondes \\uc0\\u233{}lectro-magn\\uc0\\u233{}tiques\\uc0\\u160{}\\uc0\\u187{}.}","plainCitation":"Moduloo.net, « A l’Assemblée nationale, le lobby de la téléphonie a fait reculer la protection contre les ondes électro-magnétiques »."},"citationItems":[{"id":42,"uris":["http://zotero.org/users/local/lzR01K7h/items/JBEW8D53"],"uri":["http://zotero.org/users/local/lzR01K7h/items/JBEW8D53"],"itemData":{"id":42,"type":"webpage","title":"A l'Assemblée nationale, le lobby de la téléphonie a fait reculer la protection contre les ondes électro-magnétiques","container-title":"Reporterre, le quotidien de l 'écologie","abstract":"Dans la nuit du 11 au 12 octobre, des amendements dans une loi sur les territoires de montagne ont réduit à rien les dispositifs démocratiques mis en place par la loi Abeille sur l’implantation des antennes-relais. \n\nLa loi Abeille du 9 février 2015 permet de limiter l’exposition du public aux radiofréquences émises par les technologies sans-fil (antennes-relais, portables, Wifi, etc.). Elle donne quelques pouvoirs aux élus locaux, en imposant la modération en matière d’exposition aux ondes (...)","URL":"https://reporterre.net/A-l-Assemblee-nationale-le-lobby-de-la-telephonie-a-fait-reculer-la-protection","author":[{"family":"Moduloo.net","given":""}],"accessed":{"date-parts":[["2017",5,22]]}}}],"schema":"https://github.com/citation-style-language/schema/raw/master/csl-citation.json"} </w:instrText>
+      </w:r>
+      <w:r>
+        <w:fldChar w:fldCharType="separate"/>
+      </w:r>
       <w:r>
         <w:rPr>
           <w:rFonts w:ascii="Calibri" w:hAnsi="Calibri" w:cs="Calibri"/>
           <w:szCs w:val="24"/>
         </w:rPr>
-        <w:t>-</w:t>
-      </w:r>
-      <w:proofErr w:type="spellStart"/>
+        <w:t>Moduloo.net, « A l’Assemblée nationale, le lobby de la téléphonie a fait reculer la protection contre les ondes électro-magnétiques ».</w:t>
+      </w:r>
+      <w:r>
+        <w:fldChar w:fldCharType="end"/>
+      </w:r>
+    </w:p>
+  </w:footnote>
+  <w:footnote w:id="7">
+    <w:p>
+      <w:pPr>
+        <w:pStyle w:val="Notedebasdepage"/>
+      </w:pPr>
+      <w:r>
+        <w:rPr>
+          <w:rStyle w:val="Appelnotedebasdep"/>
+        </w:rPr>
+        <w:footnoteRef/>
+      </w:r>
+      <w:r>
+        <w:t xml:space="preserve"> </w:t>
+      </w:r>
+      <w:r>
+        <w:fldChar w:fldCharType="begin"/>
+      </w:r>
+      <w:r>
+        <w:instrText xml:space="preserve"> ADDIN ZOTERO_ITEM CSL_CITATION {"citationID":"ClJObsf5","properties":{"formattedCitation":"{\\rtf Quirant, \\uc0\\u171{}\\uc0\\u160{}Mobiles, wifi, antennes\\uc0\\u160{}\\uc0\\u187{}.}","plainCitation":"Quirant, « Mobiles, wifi, antennes »."},"citationItems":[{"id":38,"uris":["http://zotero.org/users/local/lzR01K7h/items/PB8N4WFK"],"uri":["http://zotero.org/users/local/lzR01K7h/items/PB8N4WFK"],"itemData":{"id":38,"type":"article-journal","title":"Mobiles, wifi, antennes : les ondes vont tous nous tuer... ou pas","container-title":"Rue89 (site web)","URL":"http://nouveau.europresse.com/Link/TELECOMT_1/news·20130609·RUE·243087-226879","shortTitle":"Mobiles, wifi, antennes","author":[{"family":"Quirant","given":"Jérôme"}],"issued":{"date-parts":[["2013",6,9]]}}}],"schema":"https://github.com/citation-style-language/schema/raw/master/csl-citation.json"} </w:instrText>
+      </w:r>
+      <w:r>
+        <w:fldChar w:fldCharType="separate"/>
+      </w:r>
       <w:r>
         <w:rPr>
           <w:rFonts w:ascii="Calibri" w:hAnsi="Calibri" w:cs="Calibri"/>
           <w:szCs w:val="24"/>
         </w:rPr>
-        <w:t>Kouider</w:t>
-      </w:r>
-      <w:proofErr w:type="spellEnd"/>
+        <w:t>Quirant, « Mobiles, wifi, antennes ».</w:t>
+      </w:r>
+      <w:r>
+        <w:fldChar w:fldCharType="end"/>
+      </w:r>
+    </w:p>
+  </w:footnote>
+  <w:footnote w:id="8">
+    <w:p>
+      <w:pPr>
+        <w:pStyle w:val="Notedebasdepage"/>
+      </w:pPr>
+      <w:r>
+        <w:rPr>
+          <w:rStyle w:val="Appelnotedebasdep"/>
+        </w:rPr>
+        <w:footnoteRef/>
+      </w:r>
+      <w:r>
+        <w:t xml:space="preserve"> </w:t>
+      </w:r>
+      <w:r>
+        <w:fldChar w:fldCharType="begin"/>
+      </w:r>
+      <w:r>
+        <w:instrText xml:space="preserve"> ADDIN ZOTERO_ITEM CSL_CITATION {"citationID":"0w8A2EwR","properties":{"formattedCitation":"{\\rtf Mouloud, \\uc0\\u171{}\\uc0\\u160{}L\\uc0\\u8217{}onde d\\uc0\\u8217{}un doute sur la sant\\uc0\\u233{}\\uc0\\u160{}\\uc0\\u187{}.}","plainCitation":"Mouloud, « L’onde d’un doute sur la santé »."},"citationItems":[{"id":40,"uris":["http://zotero.org/users/local/lzR01K7h/items/GE7N433M"],"uri":["http://zotero.org/users/local/lzR01K7h/items/GE7N433M"],"itemData":{"id":40,"type":"article-journal","title":"L'onde d'un doute sur la santé","container-title":"l'Humanité","URL":"http://nouveau.europresse.com/Link/TELECOMT_1/news·20131015·HU·237474","author":[{"family":"Mouloud","given":"Laurent"}],"issued":{"date-parts":[["2013",10,15]]}}}],"schema":"https://github.com/citation-style-language/schema/raw/master/csl-citation.json"} </w:instrText>
+      </w:r>
+      <w:r>
+        <w:fldChar w:fldCharType="separate"/>
+      </w:r>
       <w:r>
         <w:rPr>
           <w:rFonts w:ascii="Calibri" w:hAnsi="Calibri" w:cs="Calibri"/>
           <w:szCs w:val="24"/>
         </w:rPr>
-        <w:t xml:space="preserve">, « Portables, </w:t>
-      </w:r>
-      <w:proofErr w:type="spellStart"/>
+        <w:t>Mouloud, « L’onde d’un doute sur la santé ».</w:t>
+      </w:r>
+      <w:r>
+        <w:fldChar w:fldCharType="end"/>
+      </w:r>
+    </w:p>
+  </w:footnote>
+  <w:footnote w:id="9">
+    <w:p>
+      <w:pPr>
+        <w:pStyle w:val="Notedebasdepage"/>
+      </w:pPr>
+      <w:r>
+        <w:rPr>
+          <w:rStyle w:val="Appelnotedebasdep"/>
+        </w:rPr>
+        <w:footnoteRef/>
+      </w:r>
+      <w:r>
+        <w:t xml:space="preserve"> </w:t>
+      </w:r>
+      <w:r>
+        <w:fldChar w:fldCharType="begin"/>
+      </w:r>
+      <w:r>
+        <w:instrText xml:space="preserve"> ADDIN ZOTERO_ITEM CSL_CITATION {"citationID":"74snPSh8","properties":{"formattedCitation":"{\\rtf \\uc0\\u171{}\\uc0\\u160{}Agence fran\\uc0\\u231{}aise de s\\uc0\\u233{}curit\\uc0\\u233{} sanitaire de l\\uc0\\u8217{}environnement et du travail\\uc0\\u160{}\\uc0\\u187{}.}","plainCitation":"« Agence française de sécurité sanitaire de l’environnement et du travail »."},"citationItems":[{"id":47,"uris":["http://zotero.org/users/local/lzR01K7h/items/K7NCEEDE"],"uri":["http://zotero.org/users/local/lzR01K7h/items/K7NCEEDE"],"itemData":{"id":47,"type":"entry-encyclopedia","title":"Agence française de sécurité sanitaire de l'environnement et du travail","container-title":"Wikipédia","source":"Wikipedia","abstract":"L’Agence française de sécurité sanitaire de l'environnement et du travail (Afsset), ancienne AFSSE devenue Afsset en 2005 avec élargissement des missions de l’Agence au champ de la santé au travail, était un établissement public administratif de l’État placé sous la tutelle des ministres chargés de la santé, de l’écologie et du travail implanté également à Maisons-Alfort. Elle a fusionné au 1er juillet 2010 avec l'Agence française de sécurité sanitaire des aliments (Afssa) pour former l'Agence nationale chargée de la sécurité sanitaire de l'alimentation, de l'environnement et du travail (Anses).","URL":"https://fr.wikipedia.org/w/index.php?title=Agence_fran%C3%A7aise_de_s%C3%A9curit%C3%A9_sanitaire_de_l%27environnement_et_du_travail&amp;oldid=128584905","note":"Page Version ID: 128584905","language":"fr","issued":{"date-parts":[["2016",8,12]]},"accessed":{"date-parts":[["2017",5,24]]}}}],"schema":"https://github.com/citation-style-language/schema/raw/master/csl-citation.json"} </w:instrText>
+      </w:r>
+      <w:r>
+        <w:fldChar w:fldCharType="separate"/>
+      </w:r>
       <w:r>
         <w:rPr>
           <w:rFonts w:ascii="Calibri" w:hAnsi="Calibri" w:cs="Calibri"/>
           <w:szCs w:val="24"/>
         </w:rPr>
-        <w:t>Wi-Fi</w:t>
-      </w:r>
-      <w:proofErr w:type="spellEnd"/>
+        <w:t>« Agence française de sécurité sanitaire de l’environnement et du travail ».</w:t>
+      </w:r>
+      <w:r>
+        <w:fldChar w:fldCharType="end"/>
+      </w:r>
+    </w:p>
+  </w:footnote>
+  <w:footnote w:id="10">
+    <w:p>
+      <w:pPr>
+        <w:pStyle w:val="Notedebasdepage"/>
+      </w:pPr>
+      <w:r>
+        <w:rPr>
+          <w:rStyle w:val="Appelnotedebasdep"/>
+        </w:rPr>
+        <w:footnoteRef/>
+      </w:r>
+      <w:r>
+        <w:t xml:space="preserve"> </w:t>
+      </w:r>
+      <w:r>
+        <w:fldChar w:fldCharType="begin"/>
+      </w:r>
+      <w:r>
+        <w:instrText xml:space="preserve"> ADDIN ZOTERO_ITEM CSL_CITATION {"citationID":"7C39OXjf","properties":{"formattedCitation":"{\\rtf PIERRE, \\uc0\\u171{}\\uc0\\u160{}L\\uc0\\u8217{}usage de t\\uc0\\u233{}l\\uc0\\u233{}phones mobiles est-il dangereux pour la sant\\uc0\\u233{}\\uc0\\u8239{}?\\uc0\\u160{}\\uc0\\u187{}}","plainCitation":"PIERRE, « L’usage de téléphones mobiles est-il dangereux pour la santé ? »"},"citationItems":[{"id":31,"uris":["http://zotero.org/users/local/lzR01K7h/items/88HGEWWV"],"uri":["http://zotero.org/users/local/lzR01K7h/items/88HGEWWV"],"itemData":{"id":31,"type":"article-journal","title":"L'usage de téléphones mobiles est-il dangereux pour la santé ?","container-title":"Le Monde","URL":"http://nouveau.europresse.com/Link/TELECOMT_1/news·19960911·LM·471674","author":[{"family":"PIERRE","given":"LE HIR"}],"issued":{"date-parts":[["1996",9,11]]}}}],"schema":"https://github.com/citation-style-language/schema/raw/master/csl-citation.json"} </w:instrText>
+      </w:r>
+      <w:r>
+        <w:fldChar w:fldCharType="separate"/>
+      </w:r>
       <w:r>
         <w:rPr>
           <w:rFonts w:ascii="Calibri" w:hAnsi="Calibri" w:cs="Calibri"/>
           <w:szCs w:val="24"/>
         </w:rPr>
-        <w:t>, tablettes ».</w:t>
+        <w:t>PIERRE, « L’usage de téléphones mobiles est-il dangereux pour la santé ? »</w:t>
       </w:r>
       <w:r>
         <w:fldChar w:fldCharType="end"/>
       </w:r>
     </w:p>
   </w:footnote>
-  <w:footnote w:id="6">
+  <w:footnote w:id="11">
     <w:p>
       <w:pPr>
         <w:pStyle w:val="Notedebasdepage"/>
@@ -1859,7 +2204,41 @@
         <w:fldChar w:fldCharType="begin"/>
       </w:r>
       <w:r>
-        <w:instrText xml:space="preserve"> ADDIN ZOTERO_ITEM CSL_CITATION {"citationID":"Cqla9ejk","properties":{"formattedCitation":"{\\rtf Moduloo.net, \\uc0\\u171{}\\uc0\\u160{}A l\\uc0\\u8217{}Assembl\\uc0\\u233{}e nationale, le lobby de la t\\uc0\\u233{}l\\uc0\\u233{}phonie a fait reculer la protection contre les ondes \\uc0\\u233{}lectro-magn\\uc0\\u233{}tiques\\uc0\\u160{}\\uc0\\u187{}.}","plainCitation":"Moduloo.net, « A l’Assemblée nationale, le lobby de la téléphonie a fait reculer la protection contre les ondes électro-magnétiques »."},"citationItems":[{"id":42,"uris":["http://zotero.org/users/local/lzR01K7h/items/JBEW8D53"],"uri":["http://zotero.org/users/local/lzR01K7h/items/JBEW8D53"],"itemData":{"id":42,"type":"webpage","title":"A l'Assemblée nationale, le lobby de la téléphonie a fait reculer la protection contre les ondes électro-magnétiques","container-title":"Reporterre, le quotidien de l 'écologie","abstract":"Dans la nuit du 11 au 12 octobre, des amendements dans une loi sur les territoires de montagne ont réduit à rien les dispositifs démocratiques mis en place par la loi Abeille sur l’implantation des antennes-relais. \n\nLa loi Abeille du 9 février 2015 permet de limiter l’exposition du public aux radiofréquences émises par les technologies sans-fil (antennes-relais, portables, Wifi, etc.). Elle donne quelques pouvoirs aux élus locaux, en imposant la modération en matière d’exposition aux ondes (...)","URL":"https://reporterre.net/A-l-Assemblee-nationale-le-lobby-de-la-telephonie-a-fait-reculer-la-protection","author":[{"family":"Moduloo.net","given":""}],"accessed":{"date-parts":[["2017",5,22]]}}}],"schema":"https://github.com/citation-style-language/schema/raw/master/csl-citation.json"} </w:instrText>
+        <w:instrText xml:space="preserve"> ADDIN ZOTERO_ITEM CSL_CITATION {"citationID":"M8Tt8SuV","properties":{"formattedCitation":"Ibid.","plainCitation":"Ibid."},"citationItems":[{"id":31,"uris":["http://zotero.org/users/local/lzR01K7h/items/88HGEWWV"],"uri":["http://zotero.org/users/local/lzR01K7h/items/88HGEWWV"],"itemData":{"id":31,"type":"article-journal","title":"L'usage de téléphones mobiles est-il dangereux pour la santé ?","container-title":"Le Monde","URL":"http://nouveau.europresse.com/Link/TELECOMT_1/news·19960911·LM·471674","author":[{"family":"PIERRE","given":"LE HIR"}],"issued":{"date-parts":[["1996",9,11]]}}}],"schema":"https://github.com/citation-style-language/schema/raw/master/csl-citation.json"} </w:instrText>
+      </w:r>
+      <w:r>
+        <w:fldChar w:fldCharType="separate"/>
+      </w:r>
+      <w:r>
+        <w:rPr>
+          <w:rFonts w:ascii="Calibri" w:hAnsi="Calibri" w:cs="Calibri"/>
+        </w:rPr>
+        <w:t>Ibid.</w:t>
+      </w:r>
+      <w:r>
+        <w:fldChar w:fldCharType="end"/>
+      </w:r>
+    </w:p>
+  </w:footnote>
+  <w:footnote w:id="12">
+    <w:p>
+      <w:pPr>
+        <w:pStyle w:val="Notedebasdepage"/>
+      </w:pPr>
+      <w:r>
+        <w:rPr>
+          <w:rStyle w:val="Appelnotedebasdep"/>
+        </w:rPr>
+        <w:footnoteRef/>
+      </w:r>
+      <w:r>
+        <w:t xml:space="preserve"> </w:t>
+      </w:r>
+      <w:r>
+        <w:fldChar w:fldCharType="begin"/>
+      </w:r>
+      <w:r>
+        <w:instrText xml:space="preserve"> ADDIN ZOTERO_ITEM CSL_CITATION {"citationID":"ZI025U20","properties":{"formattedCitation":"{\\rtf MICHEL, \\uc0\\u171{}\\uc0\\u160{}Suppl\\uc0\\u233{}ment d\\uc0\\u8217{}enqu\\uc0\\u234{}te sur les risques des t\\uc0\\u233{}l\\uc0\\u233{}phones portables\\uc0\\u160{}\\uc0\\u187{}.}","plainCitation":"MICHEL, « Supplément d’enquête sur les risques des téléphones portables »."},"citationItems":[{"id":26,"uris":["http://zotero.org/users/local/lzR01K7h/items/ECDXM6RD"],"uri":["http://zotero.org/users/local/lzR01K7h/items/ECDXM6RD"],"itemData":{"id":26,"type":"article-journal","title":"Supplément d'enquête sur les risques des téléphones portables","container-title":"Le Monde","URL":"http://nouveau.europresse.com/Link/TELECOMT_1/news·19991013·LM·668928","author":[{"family":"MICHEL","given":"ALBERGANTI"}],"issued":{"date-parts":[["1999",10,13]]}}}],"schema":"https://github.com/citation-style-language/schema/raw/master/csl-citation.json"} </w:instrText>
       </w:r>
       <w:r>
         <w:fldChar w:fldCharType="separate"/>
@@ -1869,30 +2248,84 @@
           <w:rFonts w:ascii="Calibri" w:hAnsi="Calibri" w:cs="Calibri"/>
           <w:szCs w:val="24"/>
         </w:rPr>
-        <w:t xml:space="preserve">Moduloo.net, « A l’Assemblée nationale, le lobby de la téléphonie a fait reculer la protection contre les ondes </w:t>
-      </w:r>
-      <w:proofErr w:type="spellStart"/>
+        <w:t>MICHEL, « Supplément d’enquête sur les risques des téléphones portables ».</w:t>
+      </w:r>
+      <w:r>
+        <w:fldChar w:fldCharType="end"/>
+      </w:r>
+    </w:p>
+  </w:footnote>
+  <w:footnote w:id="13">
+    <w:p>
+      <w:pPr>
+        <w:pStyle w:val="Notedebasdepage"/>
+      </w:pPr>
+      <w:r>
+        <w:rPr>
+          <w:rStyle w:val="Appelnotedebasdep"/>
+        </w:rPr>
+        <w:footnoteRef/>
+      </w:r>
+      <w:r>
+        <w:t xml:space="preserve"> </w:t>
+      </w:r>
+      <w:r>
+        <w:fldChar w:fldCharType="begin"/>
+      </w:r>
+      <w:r>
+        <w:instrText xml:space="preserve"> ADDIN ZOTERO_ITEM CSL_CITATION {"citationID":"3Zx6h712","properties":{"formattedCitation":"{\\rtf \\uc0\\u171{}\\uc0\\u160{}Agence fran\\uc0\\u231{}aise de s\\uc0\\u233{}curit\\uc0\\u233{} sanitaire de l\\uc0\\u8217{}environnement et du travail\\uc0\\u160{}\\uc0\\u187{}.}","plainCitation":"« Agence française de sécurité sanitaire de l’environnement et du travail »."},"citationItems":[{"id":47,"uris":["http://zotero.org/users/local/lzR01K7h/items/K7NCEEDE"],"uri":["http://zotero.org/users/local/lzR01K7h/items/K7NCEEDE"],"itemData":{"id":47,"type":"entry-encyclopedia","title":"Agence française de sécurité sanitaire de l'environnement et du travail","container-title":"Wikipédia","source":"Wikipedia","abstract":"L’Agence française de sécurité sanitaire de l'environnement et du travail (Afsset), ancienne AFSSE devenue Afsset en 2005 avec élargissement des missions de l’Agence au champ de la santé au travail, était un établissement public administratif de l’État placé sous la tutelle des ministres chargés de la santé, de l’écologie et du travail implanté également à Maisons-Alfort. Elle a fusionné au 1er juillet 2010 avec l'Agence française de sécurité sanitaire des aliments (Afssa) pour former l'Agence nationale chargée de la sécurité sanitaire de l'alimentation, de l'environnement et du travail (Anses).","URL":"https://fr.wikipedia.org/w/index.php?title=Agence_fran%C3%A7aise_de_s%C3%A9curit%C3%A9_sanitaire_de_l%27environnement_et_du_travail&amp;oldid=128584905","note":"Page Version ID: 128584905","language":"fr","issued":{"date-parts":[["2016",8,12]]},"accessed":{"date-parts":[["2017",5,24]]}}}],"schema":"https://github.com/citation-style-language/schema/raw/master/csl-citation.json"} </w:instrText>
+      </w:r>
+      <w:r>
+        <w:fldChar w:fldCharType="separate"/>
+      </w:r>
       <w:r>
         <w:rPr>
           <w:rFonts w:ascii="Calibri" w:hAnsi="Calibri" w:cs="Calibri"/>
           <w:szCs w:val="24"/>
         </w:rPr>
-        <w:t>électro-magnétiques</w:t>
-      </w:r>
-      <w:proofErr w:type="spellEnd"/>
+        <w:t>« Agence française de sécurité sanitaire de l’environnement et du travail ».</w:t>
+      </w:r>
+      <w:r>
+        <w:fldChar w:fldCharType="end"/>
+      </w:r>
+    </w:p>
+  </w:footnote>
+  <w:footnote w:id="14">
+    <w:p>
+      <w:pPr>
+        <w:pStyle w:val="Notedebasdepage"/>
+      </w:pPr>
+      <w:r>
+        <w:rPr>
+          <w:rStyle w:val="Appelnotedebasdep"/>
+        </w:rPr>
+        <w:footnoteRef/>
+      </w:r>
+      <w:r>
+        <w:t xml:space="preserve"> </w:t>
+      </w:r>
+      <w:r>
+        <w:fldChar w:fldCharType="begin"/>
+      </w:r>
+      <w:r>
+        <w:instrText xml:space="preserve"> ADDIN ZOTERO_ITEM CSL_CITATION {"citationID":"Trp3CCRA","properties":{"formattedCitation":"{\\rtf R, \\uc0\\u171{}\\uc0\\u160{}Antennes-relais, portables\\uc0\\u160{}\\uc0\\u187{}.}","plainCitation":"R, « Antennes-relais, portables »."},"citationItems":[{"id":33,"uris":["http://zotero.org/users/local/lzR01K7h/items/83KVZGCP"],"uri":["http://zotero.org/users/local/lzR01K7h/items/83KVZGCP"],"itemData":{"id":33,"type":"article-journal","title":"Antennes-relais, portables : faut-il avoir peur pour notre santé ? A Lyon, un bailleur loue ses toits sans informer ses locataires « Il faut des mesures pour limiter le risque potentiel » « Aucun danger n'a été scientifiquement prouvé »","container-title":"Le Progrès - Lyon","URL":"http://nouveau.europresse.com/Link/TELECOMT_1/news·20090423·PR·3772082","shortTitle":"Antennes-relais, portables","author":[{"family":"R","given":"Sandrine Rancy Laurence Bufflier Recueilli par S. R. Recueilli par S."}],"issued":{"date-parts":[["2009",4,23]]}}}],"schema":"https://github.com/citation-style-language/schema/raw/master/csl-citation.json"} </w:instrText>
+      </w:r>
+      <w:r>
+        <w:fldChar w:fldCharType="separate"/>
+      </w:r>
       <w:r>
         <w:rPr>
           <w:rFonts w:ascii="Calibri" w:hAnsi="Calibri" w:cs="Calibri"/>
           <w:szCs w:val="24"/>
         </w:rPr>
-        <w:t> ».</w:t>
+        <w:t>R, « Antennes-relais, portables ».</w:t>
       </w:r>
       <w:r>
         <w:fldChar w:fldCharType="end"/>
       </w:r>
     </w:p>
   </w:footnote>
-  <w:footnote w:id="7">
+  <w:footnote w:id="15">
     <w:p>
       <w:pPr>
         <w:pStyle w:val="Notedebasdepage"/>
@@ -1910,33 +2343,59 @@
         <w:fldChar w:fldCharType="begin"/>
       </w:r>
       <w:r>
-        <w:instrText xml:space="preserve"> ADDIN ZOTERO_ITEM CSL_CITATION {"citationID":"ClJObsf5","properties":{"formattedCitation":"{\\rtf Quirant, \\uc0\\u171{}\\uc0\\u160{}Mobiles, wifi, antennes\\uc0\\u160{}\\uc0\\u187{}.}","plainCitation":"Quirant, « Mobiles, wifi, antennes »."},"citationItems":[{"id":38,"uris":["http://zotero.org/users/local/lzR01K7h/items/PB8N4WFK"],"uri":["http://zotero.org/users/local/lzR01K7h/items/PB8N4WFK"],"itemData":{"id":38,"type":"article-journal","title":"Mobiles, wifi, antennes : les ondes vont tous nous tuer... ou pas","container-title":"Rue89 (site web)","URL":"http://nouveau.europresse.com/Link/TELECOMT_1/news·20130609·RUE·243087-226879","shortTitle":"Mobiles, wifi, antennes","author":[{"family":"Quirant","given":"Jérôme"}],"issued":{"date-parts":[["2013",6,9]]}}}],"schema":"https://github.com/citation-style-language/schema/raw/master/csl-citation.json"} </w:instrText>
+        <w:instrText xml:space="preserve"> ADDIN ZOTERO_ITEM CSL_CITATION {"citationID":"Sx9QZz61","properties":{"formattedCitation":"{\\rtf Quirant, \\uc0\\u171{}\\uc0\\u160{}Mobiles, wifi, antennes\\uc0\\u160{}\\uc0\\u187{}.}","plainCitation":"Quirant, « Mobiles, wifi, antennes »."},"citationItems":[{"id":38,"uris":["http://zotero.org/users/local/lzR01K7h/items/PB8N4WFK"],"uri":["http://zotero.org/users/local/lzR01K7h/items/PB8N4WFK"],"itemData":{"id":38,"type":"article-journal","title":"Mobiles, wifi, antennes : les ondes vont tous nous tuer... ou pas","container-title":"Rue89 (site web)","URL":"http://nouveau.europresse.com/Link/TELECOMT_1/news·20130609·RUE·243087-226879","shortTitle":"Mobiles, wifi, antennes","author":[{"family":"Quirant","given":"Jérôme"}],"issued":{"date-parts":[["2013",6,9]]}}}],"schema":"https://github.com/citation-style-language/schema/raw/master/csl-citation.json"} </w:instrText>
       </w:r>
       <w:r>
         <w:fldChar w:fldCharType="separate"/>
       </w:r>
-      <w:proofErr w:type="spellStart"/>
       <w:r>
         <w:rPr>
           <w:rFonts w:ascii="Calibri" w:hAnsi="Calibri" w:cs="Calibri"/>
           <w:szCs w:val="24"/>
         </w:rPr>
-        <w:t>Quirant</w:t>
-      </w:r>
-      <w:proofErr w:type="spellEnd"/>
+        <w:t>Quirant, « Mobiles, wifi, antennes ».</w:t>
+      </w:r>
+      <w:r>
+        <w:fldChar w:fldCharType="end"/>
+      </w:r>
+    </w:p>
+  </w:footnote>
+  <w:footnote w:id="16">
+    <w:p>
+      <w:pPr>
+        <w:pStyle w:val="Notedebasdepage"/>
+      </w:pPr>
+      <w:r>
+        <w:rPr>
+          <w:rStyle w:val="Appelnotedebasdep"/>
+        </w:rPr>
+        <w:footnoteRef/>
+      </w:r>
+      <w:r>
+        <w:t xml:space="preserve"> </w:t>
+      </w:r>
+      <w:r>
+        <w:fldChar w:fldCharType="begin"/>
+      </w:r>
+      <w:r>
+        <w:instrText xml:space="preserve"> ADDIN ZOTERO_ITEM CSL_CITATION {"citationID":"H3CwwylJ","properties":{"formattedCitation":"{\\rtf Mouloud, \\uc0\\u171{}\\uc0\\u160{}L\\uc0\\u8217{}onde d\\uc0\\u8217{}un doute sur la sant\\uc0\\u233{}\\uc0\\u160{}\\uc0\\u187{}.}","plainCitation":"Mouloud, « L’onde d’un doute sur la santé »."},"citationItems":[{"id":40,"uris":["http://zotero.org/users/local/lzR01K7h/items/GE7N433M"],"uri":["http://zotero.org/users/local/lzR01K7h/items/GE7N433M"],"itemData":{"id":40,"type":"article-journal","title":"L'onde d'un doute sur la santé","container-title":"l'Humanité","URL":"http://nouveau.europresse.com/Link/TELECOMT_1/news·20131015·HU·237474","author":[{"family":"Mouloud","given":"Laurent"}],"issued":{"date-parts":[["2013",10,15]]}}}],"schema":"https://github.com/citation-style-language/schema/raw/master/csl-citation.json"} </w:instrText>
+      </w:r>
+      <w:r>
+        <w:fldChar w:fldCharType="separate"/>
+      </w:r>
       <w:r>
         <w:rPr>
           <w:rFonts w:ascii="Calibri" w:hAnsi="Calibri" w:cs="Calibri"/>
           <w:szCs w:val="24"/>
         </w:rPr>
-        <w:t>, « Mobiles, wifi, antennes ».</w:t>
+        <w:t>Mouloud, « L’onde d’un doute sur la santé ».</w:t>
       </w:r>
       <w:r>
         <w:fldChar w:fldCharType="end"/>
       </w:r>
     </w:p>
   </w:footnote>
-  <w:footnote w:id="8">
+  <w:footnote w:id="17">
     <w:p>
       <w:pPr>
         <w:pStyle w:val="Notedebasdepage"/>
@@ -1954,7 +2413,7 @@
         <w:fldChar w:fldCharType="begin"/>
       </w:r>
       <w:r>
-        <w:instrText xml:space="preserve"> ADDIN ZOTERO_ITEM CSL_CITATION {"citationID":"0w8A2EwR","properties":{"formattedCitation":"{\\rtf Mouloud, \\uc0\\u171{}\\uc0\\u160{}L\\uc0\\u8217{}onde d\\uc0\\u8217{}un doute sur la sant\\uc0\\u233{}\\uc0\\u160{}\\uc0\\u187{}.}","plainCitation":"Mouloud, « L’onde d’un doute sur la santé »."},"citationItems":[{"id":40,"uris":["http://zotero.org/users/local/lzR01K7h/items/GE7N433M"],"uri":["http://zotero.org/users/local/lzR01K7h/items/GE7N433M"],"itemData":{"id":40,"type":"article-journal","title":"L'onde d'un doute sur la santé","container-title":"l'Humanité","URL":"http://nouveau.europresse.com/Link/TELECOMT_1/news·20131015·HU·237474","author":[{"family":"Mouloud","given":"Laurent"}],"issued":{"date-parts":[["2013",10,15]]}}}],"schema":"https://github.com/citation-style-language/schema/raw/master/csl-citation.json"} </w:instrText>
+        <w:instrText xml:space="preserve"> ADDIN ZOTERO_ITEM CSL_CITATION {"citationID":"KaLIulAZ","properties":{"formattedCitation":"{\\rtf \\uc0\\u171{}\\uc0\\u160{}Free d\\uc0\\u233{}sign\\uc0\\u233{} comme 4\\uc0\\u232{}me op\\uc0\\u233{}rateur de t\\uc0\\u233{}l\\uc0\\u233{}phone portable\\uc0\\u160{}\\uc0\\u187{}.}","plainCitation":"« Free désigné comme 4ème opérateur de téléphone portable »."},"citationItems":[{"id":35,"uris":["http://zotero.org/users/local/lzR01K7h/items/BFUXS5BF"],"uri":["http://zotero.org/users/local/lzR01K7h/items/BFUXS5BF"],"itemData":{"id":35,"type":"webpage","title":"Free désigné comme 4ème opérateur de téléphone portable","container-title":"Franceinfo","abstract":"La candidature de Free Mobile, filiale d'Iliad, a été retenue pour la quatrième licence mobile de troisième génération (3G), a annoncé l'Arcep, le régulateur français des télécoms. Iliad était candidat unique dans le cadre de cet appel d'offres lancé en août dernier, pour une licence dont le prix a été fixé à 240 millions d'euros.","URL":"http://www.francetvinfo.fr/economie/free-designe-comme-4eme-operateur-de-telephone-portable_1612777.html","issued":{"date-parts":[["2011",11,1]]},"accessed":{"date-parts":[["2017",5,17]]}}}],"schema":"https://github.com/citation-style-language/schema/raw/master/csl-citation.json"} </w:instrText>
       </w:r>
       <w:r>
         <w:fldChar w:fldCharType="separate"/>
@@ -1964,14 +2423,14 @@
           <w:rFonts w:ascii="Calibri" w:hAnsi="Calibri" w:cs="Calibri"/>
           <w:szCs w:val="24"/>
         </w:rPr>
-        <w:t>Mouloud, « L’onde d’un doute sur la santé ».</w:t>
+        <w:t>« Free désigné comme 4ème opérateur de téléphone portable ».</w:t>
       </w:r>
       <w:r>
         <w:fldChar w:fldCharType="end"/>
       </w:r>
     </w:p>
   </w:footnote>
-  <w:footnote w:id="9">
+  <w:footnote w:id="18">
     <w:p>
       <w:pPr>
         <w:pStyle w:val="Notedebasdepage"/>
@@ -1989,7 +2448,7 @@
         <w:fldChar w:fldCharType="begin"/>
       </w:r>
       <w:r>
-        <w:instrText xml:space="preserve"> ADDIN ZOTERO_ITEM CSL_CITATION {"citationID":"74snPSh8","properties":{"formattedCitation":"{\\rtf \\uc0\\u171{}\\uc0\\u160{}Agence fran\\uc0\\u231{}aise de s\\uc0\\u233{}curit\\uc0\\u233{} sanitaire de l\\uc0\\u8217{}environnement et du travail\\uc0\\u160{}\\uc0\\u187{}.}","plainCitation":"« Agence française de sécurité sanitaire de l’environnement et du travail »."},"citationItems":[{"id":47,"uris":["http://zotero.org/users/local/lzR01K7h/items/K7NCEEDE"],"uri":["http://zotero.org/users/local/lzR01K7h/items/K7NCEEDE"],"itemData":{"id":47,"type":"entry-encyclopedia","title":"Agence française de sécurité sanitaire de l'environnement et du travail","container-title":"Wikipédia","source":"Wikipedia","abstract":"L’Agence française de sécurité sanitaire de l'environnement et du travail (Afsset), ancienne AFSSE devenue Afsset en 2005 avec élargissement des missions de l’Agence au champ de la santé au travail, était un établissement public administratif de l’État placé sous la tutelle des ministres chargés de la santé, de l’écologie et du travail implanté également à Maisons-Alfort. Elle a fusionné au 1er juillet 2010 avec l'Agence française de sécurité sanitaire des aliments (Afssa) pour former l'Agence nationale chargée de la sécurité sanitaire de l'alimentation, de l'environnement et du travail (Anses).","URL":"https://fr.wikipedia.org/w/index.php?title=Agence_fran%C3%A7aise_de_s%C3%A9curit%C3%A9_sanitaire_de_l%27environnement_et_du_travail&amp;oldid=128584905","note":"Page Version ID: 128584905","language":"fr","issued":{"date-parts":[["2016",8,12]]},"accessed":{"date-parts":[["2017",5,24]]}}}],"schema":"https://github.com/citation-style-language/schema/raw/master/csl-citation.json"} </w:instrText>
+        <w:instrText xml:space="preserve"> ADDIN ZOTERO_ITEM CSL_CITATION {"citationID":"Y9h0v6WP","properties":{"formattedCitation":"{\\rtf Moduloo.net, \\uc0\\u171{}\\uc0\\u160{}A l\\uc0\\u8217{}Assembl\\uc0\\u233{}e nationale, le lobby de la t\\uc0\\u233{}l\\uc0\\u233{}phonie a fait reculer la protection contre les ondes \\uc0\\u233{}lectro-magn\\uc0\\u233{}tiques\\uc0\\u160{}\\uc0\\u187{}.}","plainCitation":"Moduloo.net, « A l’Assemblée nationale, le lobby de la téléphonie a fait reculer la protection contre les ondes électro-magnétiques »."},"citationItems":[{"id":42,"uris":["http://zotero.org/users/local/lzR01K7h/items/JBEW8D53"],"uri":["http://zotero.org/users/local/lzR01K7h/items/JBEW8D53"],"itemData":{"id":42,"type":"webpage","title":"A l'Assemblée nationale, le lobby de la téléphonie a fait reculer la protection contre les ondes électro-magnétiques","container-title":"Reporterre, le quotidien de l 'écologie","abstract":"Dans la nuit du 11 au 12 octobre, des amendements dans une loi sur les territoires de montagne ont réduit à rien les dispositifs démocratiques mis en place par la loi Abeille sur l’implantation des antennes-relais. \n\nLa loi Abeille du 9 février 2015 permet de limiter l’exposition du public aux radiofréquences émises par les technologies sans-fil (antennes-relais, portables, Wifi, etc.). Elle donne quelques pouvoirs aux élus locaux, en imposant la modération en matière d’exposition aux ondes (...)","URL":"https://reporterre.net/A-l-Assemblee-nationale-le-lobby-de-la-telephonie-a-fait-reculer-la-protection","author":[{"family":"Moduloo.net","given":""}],"accessed":{"date-parts":[["2017",5,22]]}}}],"schema":"https://github.com/citation-style-language/schema/raw/master/csl-citation.json"} </w:instrText>
       </w:r>
       <w:r>
         <w:fldChar w:fldCharType="separate"/>
@@ -1999,14 +2458,14 @@
           <w:rFonts w:ascii="Calibri" w:hAnsi="Calibri" w:cs="Calibri"/>
           <w:szCs w:val="24"/>
         </w:rPr>
-        <w:t>« Agence française de sécurité sanitaire de l’environnement et du travail ».</w:t>
+        <w:t>Moduloo.net, « A l’Assemblée nationale, le lobby de la téléphonie a fait reculer la protection contre les ondes électro-magnétiques ».</w:t>
       </w:r>
       <w:r>
         <w:fldChar w:fldCharType="end"/>
       </w:r>
     </w:p>
   </w:footnote>
-  <w:footnote w:id="10">
+  <w:footnote w:id="19">
     <w:p>
       <w:pPr>
         <w:pStyle w:val="Notedebasdepage"/>
@@ -2024,7 +2483,7 @@
         <w:fldChar w:fldCharType="begin"/>
       </w:r>
       <w:r>
-        <w:instrText xml:space="preserve"> ADDIN ZOTERO_ITEM CSL_CITATION {"citationID":"7C39OXjf","properties":{"formattedCitation":"{\\rtf PIERRE, \\uc0\\u171{}\\uc0\\u160{}L\\uc0\\u8217{}usage de t\\uc0\\u233{}l\\uc0\\u233{}phones mobiles est-il dangereux pour la sant\\uc0\\u233{}\\uc0\\u8239{}?\\uc0\\u160{}\\uc0\\u187{}}","plainCitation":"PIERRE, « L’usage de téléphones mobiles est-il dangereux pour la santé ? »"},"citationItems":[{"id":31,"uris":["http://zotero.org/users/local/lzR01K7h/items/88HGEWWV"],"uri":["http://zotero.org/users/local/lzR01K7h/items/88HGEWWV"],"itemData":{"id":31,"type":"article-journal","title":"L'usage de téléphones mobiles est-il dangereux pour la santé ?","container-title":"Le Monde","URL":"http://nouveau.europresse.com/Link/TELECOMT_1/news·19960911·LM·471674","author":[{"family":"PIERRE","given":"LE HIR"}],"issued":{"date-parts":[["1996",9,11]]}}}],"schema":"https://github.com/citation-style-language/schema/raw/master/csl-citation.json"} </w:instrText>
+        <w:instrText xml:space="preserve"> ADDIN ZOTERO_ITEM CSL_CITATION {"citationID":"yFuKxljA","properties":{"formattedCitation":"{\\rtf Mbengue, \\uc0\\u171{}\\uc0\\u160{}Un rapport pointe le danger des ondes \\uc0\\u233{}lectromagn\\uc0\\u233{}tiques pour les enfants\\uc0\\u160{}\\uc0\\u187{}.}","plainCitation":"Mbengue, « Un rapport pointe le danger des ondes électromagnétiques pour les enfants »."},"citationItems":[{"id":12,"uris":["http://zotero.org/users/local/lzR01K7h/items/8VJ7DVZZ"],"uri":["http://zotero.org/users/local/lzR01K7h/items/8VJ7DVZZ"],"itemData":{"id":12,"type":"webpage","title":"Un rapport pointe le danger des ondes électromagnétiques pour les enfants","container-title":"RFI","abstract":"Les ondes &amp;eacute;lectromagn&amp;eacute;tiques &amp;eacute;mises par les t&amp;eacute;l&amp;eacute;phones portables, les tablettes ou autres objets connect&amp;eacute;s sont potentiellement dangereux pour les enfants en bas &amp;acirc;ge, selon le rapport publi&amp;eacute; ce...","URL":"http://www.rfi.fr/science/20160708-droits-enfant-sante-medecine-nouvelles-technologies-ondes-electromagnetiques-teleph","author":[{"family":"Mbengue","given":"Aram"}],"issued":{"date-parts":[["2016",7,8]]},"accessed":{"date-parts":[["2017",5,10]]}}}],"schema":"https://github.com/citation-style-language/schema/raw/master/csl-citation.json"} </w:instrText>
       </w:r>
       <w:r>
         <w:fldChar w:fldCharType="separate"/>
@@ -2034,14 +2493,14 @@
           <w:rFonts w:ascii="Calibri" w:hAnsi="Calibri" w:cs="Calibri"/>
           <w:szCs w:val="24"/>
         </w:rPr>
-        <w:t>PIERRE, « L’usage de téléphones mobiles est-il dangereux pour la santé ? »</w:t>
+        <w:t>Mbengue, « Un rapport pointe le danger des ondes électromagnétiques pour les enfants ».</w:t>
       </w:r>
       <w:r>
         <w:fldChar w:fldCharType="end"/>
       </w:r>
     </w:p>
   </w:footnote>
-  <w:footnote w:id="11">
+  <w:footnote w:id="20">
     <w:p>
       <w:pPr>
         <w:pStyle w:val="Notedebasdepage"/>
@@ -2059,41 +2518,7 @@
         <w:fldChar w:fldCharType="begin"/>
       </w:r>
       <w:r>
-        <w:instrText xml:space="preserve"> ADDIN ZOTERO_ITEM CSL_CITATION {"citationID":"M8Tt8SuV","properties":{"formattedCitation":"Ibid.","plainCitation":"Ibid."},"citationItems":[{"id":31,"uris":["http://zotero.org/users/local/lzR01K7h/items/88HGEWWV"],"uri":["http://zotero.org/users/local/lzR01K7h/items/88HGEWWV"],"itemData":{"id":31,"type":"article-journal","title":"L'usage de téléphones mobiles est-il dangereux pour la santé ?","container-title":"Le Monde","URL":"http://nouveau.europresse.com/Link/TELECOMT_1/news·19960911·LM·471674","author":[{"family":"PIERRE","given":"LE HIR"}],"issued":{"date-parts":[["1996",9,11]]}}}],"schema":"https://github.com/citation-style-language/schema/raw/master/csl-citation.json"} </w:instrText>
-      </w:r>
-      <w:r>
-        <w:fldChar w:fldCharType="separate"/>
-      </w:r>
-      <w:r>
-        <w:rPr>
-          <w:rFonts w:ascii="Calibri" w:hAnsi="Calibri" w:cs="Calibri"/>
-        </w:rPr>
-        <w:t>Ibid.</w:t>
-      </w:r>
-      <w:r>
-        <w:fldChar w:fldCharType="end"/>
-      </w:r>
-    </w:p>
-  </w:footnote>
-  <w:footnote w:id="12">
-    <w:p>
-      <w:pPr>
-        <w:pStyle w:val="Notedebasdepage"/>
-      </w:pPr>
-      <w:r>
-        <w:rPr>
-          <w:rStyle w:val="Appelnotedebasdep"/>
-        </w:rPr>
-        <w:footnoteRef/>
-      </w:r>
-      <w:r>
-        <w:t xml:space="preserve"> </w:t>
-      </w:r>
-      <w:r>
-        <w:fldChar w:fldCharType="begin"/>
-      </w:r>
-      <w:r>
-        <w:instrText xml:space="preserve"> ADDIN ZOTERO_ITEM CSL_CITATION {"citationID":"ZI025U20","properties":{"formattedCitation":"{\\rtf MICHEL, \\uc0\\u171{}\\uc0\\u160{}Suppl\\uc0\\u233{}ment d\\uc0\\u8217{}enqu\\uc0\\u234{}te sur les risques des t\\uc0\\u233{}l\\uc0\\u233{}phones portables\\uc0\\u160{}\\uc0\\u187{}.}","plainCitation":"MICHEL, « Supplément d’enquête sur les risques des téléphones portables »."},"citationItems":[{"id":26,"uris":["http://zotero.org/users/local/lzR01K7h/items/ECDXM6RD"],"uri":["http://zotero.org/users/local/lzR01K7h/items/ECDXM6RD"],"itemData":{"id":26,"type":"article-journal","title":"Supplément d'enquête sur les risques des téléphones portables","container-title":"Le Monde","URL":"http://nouveau.europresse.com/Link/TELECOMT_1/news·19991013·LM·668928","author":[{"family":"MICHEL","given":"ALBERGANTI"}],"issued":{"date-parts":[["1999",10,13]]}}}],"schema":"https://github.com/citation-style-language/schema/raw/master/csl-citation.json"} </w:instrText>
+        <w:instrText xml:space="preserve"> ADDIN ZOTERO_ITEM CSL_CITATION {"citationID":"MXjoLyCr","properties":{"formattedCitation":"{\\rtf Moduloo.net, \\uc0\\u171{}\\uc0\\u160{}A l\\uc0\\u8217{}Assembl\\uc0\\u233{}e nationale, le lobby de la t\\uc0\\u233{}l\\uc0\\u233{}phonie a fait reculer la protection contre les ondes \\uc0\\u233{}lectro-magn\\uc0\\u233{}tiques\\uc0\\u160{}\\uc0\\u187{}.}","plainCitation":"Moduloo.net, « A l’Assemblée nationale, le lobby de la téléphonie a fait reculer la protection contre les ondes électro-magnétiques »."},"citationItems":[{"id":42,"uris":["http://zotero.org/users/local/lzR01K7h/items/JBEW8D53"],"uri":["http://zotero.org/users/local/lzR01K7h/items/JBEW8D53"],"itemData":{"id":42,"type":"webpage","title":"A l'Assemblée nationale, le lobby de la téléphonie a fait reculer la protection contre les ondes électro-magnétiques","container-title":"Reporterre, le quotidien de l 'écologie","abstract":"Dans la nuit du 11 au 12 octobre, des amendements dans une loi sur les territoires de montagne ont réduit à rien les dispositifs démocratiques mis en place par la loi Abeille sur l’implantation des antennes-relais. \n\nLa loi Abeille du 9 février 2015 permet de limiter l’exposition du public aux radiofréquences émises par les technologies sans-fil (antennes-relais, portables, Wifi, etc.). Elle donne quelques pouvoirs aux élus locaux, en imposant la modération en matière d’exposition aux ondes (...)","URL":"https://reporterre.net/A-l-Assemblee-nationale-le-lobby-de-la-telephonie-a-fait-reculer-la-protection","author":[{"family":"Moduloo.net","given":""}],"accessed":{"date-parts":[["2017",5,22]]}}}],"schema":"https://github.com/citation-style-language/schema/raw/master/csl-citation.json"} </w:instrText>
       </w:r>
       <w:r>
         <w:fldChar w:fldCharType="separate"/>
@@ -2103,337 +2528,7 @@
           <w:rFonts w:ascii="Calibri" w:hAnsi="Calibri" w:cs="Calibri"/>
           <w:szCs w:val="24"/>
         </w:rPr>
-        <w:t>MICHEL, « Supplément d’enquête sur les risques des téléphones portables ».</w:t>
-      </w:r>
-      <w:r>
-        <w:fldChar w:fldCharType="end"/>
-      </w:r>
-    </w:p>
-  </w:footnote>
-  <w:footnote w:id="13">
-    <w:p>
-      <w:pPr>
-        <w:pStyle w:val="Notedebasdepage"/>
-      </w:pPr>
-      <w:r>
-        <w:rPr>
-          <w:rStyle w:val="Appelnotedebasdep"/>
-        </w:rPr>
-        <w:footnoteRef/>
-      </w:r>
-      <w:r>
-        <w:t xml:space="preserve"> </w:t>
-      </w:r>
-      <w:r>
-        <w:fldChar w:fldCharType="begin"/>
-      </w:r>
-      <w:r>
-        <w:instrText xml:space="preserve"> ADDIN ZOTERO_ITEM CSL_CITATION {"citationID":"3Zx6h712","properties":{"formattedCitation":"{\\rtf \\uc0\\u171{}\\uc0\\u160{}Agence fran\\uc0\\u231{}aise de s\\uc0\\u233{}curit\\uc0\\u233{} sanitaire de l\\uc0\\u8217{}environnement et du travail\\uc0\\u160{}\\uc0\\u187{}.}","plainCitation":"« Agence française de sécurité sanitaire de l’environnement et du travail »."},"citationItems":[{"id":47,"uris":["http://zotero.org/users/local/lzR01K7h/items/K7NCEEDE"],"uri":["http://zotero.org/users/local/lzR01K7h/items/K7NCEEDE"],"itemData":{"id":47,"type":"entry-encyclopedia","title":"Agence française de sécurité sanitaire de l'environnement et du travail","container-title":"Wikipédia","source":"Wikipedia","abstract":"L’Agence française de sécurité sanitaire de l'environnement et du travail (Afsset), ancienne AFSSE devenue Afsset en 2005 avec élargissement des missions de l’Agence au champ de la santé au travail, était un établissement public administratif de l’État placé sous la tutelle des ministres chargés de la santé, de l’écologie et du travail implanté également à Maisons-Alfort. Elle a fusionné au 1er juillet 2010 avec l'Agence française de sécurité sanitaire des aliments (Afssa) pour former l'Agence nationale chargée de la sécurité sanitaire de l'alimentation, de l'environnement et du travail (Anses).","URL":"https://fr.wikipedia.org/w/index.php?title=Agence_fran%C3%A7aise_de_s%C3%A9curit%C3%A9_sanitaire_de_l%27environnement_et_du_travail&amp;oldid=128584905","note":"Page Version ID: 128584905","language":"fr","issued":{"date-parts":[["2016",8,12]]},"accessed":{"date-parts":[["2017",5,24]]}}}],"schema":"https://github.com/citation-style-language/schema/raw/master/csl-citation.json"} </w:instrText>
-      </w:r>
-      <w:r>
-        <w:fldChar w:fldCharType="separate"/>
-      </w:r>
-      <w:r>
-        <w:rPr>
-          <w:rFonts w:ascii="Calibri" w:hAnsi="Calibri" w:cs="Calibri"/>
-          <w:szCs w:val="24"/>
-        </w:rPr>
-        <w:t>« Agence française de sécurité sanitaire de l’environnement et du travail ».</w:t>
-      </w:r>
-      <w:r>
-        <w:fldChar w:fldCharType="end"/>
-      </w:r>
-    </w:p>
-  </w:footnote>
-  <w:footnote w:id="14">
-    <w:p>
-      <w:pPr>
-        <w:pStyle w:val="Notedebasdepage"/>
-      </w:pPr>
-      <w:r>
-        <w:rPr>
-          <w:rStyle w:val="Appelnotedebasdep"/>
-        </w:rPr>
-        <w:footnoteRef/>
-      </w:r>
-      <w:r>
-        <w:t xml:space="preserve"> </w:t>
-      </w:r>
-      <w:r>
-        <w:fldChar w:fldCharType="begin"/>
-      </w:r>
-      <w:r>
-        <w:instrText xml:space="preserve"> ADDIN ZOTERO_ITEM CSL_CITATION {"citationID":"Trp3CCRA","properties":{"formattedCitation":"{\\rtf R, \\uc0\\u171{}\\uc0\\u160{}Antennes-relais, portables\\uc0\\u160{}\\uc0\\u187{}.}","plainCitation":"R, « Antennes-relais, portables »."},"citationItems":[{"id":33,"uris":["http://zotero.org/users/local/lzR01K7h/items/83KVZGCP"],"uri":["http://zotero.org/users/local/lzR01K7h/items/83KVZGCP"],"itemData":{"id":33,"type":"article-journal","title":"Antennes-relais, portables : faut-il avoir peur pour notre santé ? A Lyon, un bailleur loue ses toits sans informer ses locataires « Il faut des mesures pour limiter le risque potentiel » « Aucun danger n'a été scientifiquement prouvé »","container-title":"Le Progrès - Lyon","URL":"http://nouveau.europresse.com/Link/TELECOMT_1/news·20090423·PR·3772082","shortTitle":"Antennes-relais, portables","author":[{"family":"R","given":"Sandrine Rancy Laurence Bufflier Recueilli par S. R. Recueilli par S."}],"issued":{"date-parts":[["2009",4,23]]}}}],"schema":"https://github.com/citation-style-language/schema/raw/master/csl-citation.json"} </w:instrText>
-      </w:r>
-      <w:r>
-        <w:fldChar w:fldCharType="separate"/>
-      </w:r>
-      <w:r>
-        <w:rPr>
-          <w:rFonts w:ascii="Calibri" w:hAnsi="Calibri" w:cs="Calibri"/>
-          <w:szCs w:val="24"/>
-        </w:rPr>
-        <w:t>R, « Antennes-relais, portables ».</w:t>
-      </w:r>
-      <w:r>
-        <w:fldChar w:fldCharType="end"/>
-      </w:r>
-    </w:p>
-  </w:footnote>
-  <w:footnote w:id="15">
-    <w:p>
-      <w:pPr>
-        <w:pStyle w:val="Notedebasdepage"/>
-      </w:pPr>
-      <w:r>
-        <w:rPr>
-          <w:rStyle w:val="Appelnotedebasdep"/>
-        </w:rPr>
-        <w:footnoteRef/>
-      </w:r>
-      <w:r>
-        <w:t xml:space="preserve"> </w:t>
-      </w:r>
-      <w:r>
-        <w:fldChar w:fldCharType="begin"/>
-      </w:r>
-      <w:r>
-        <w:instrText xml:space="preserve"> ADDIN ZOTERO_ITEM CSL_CITATION {"citationID":"Sx9QZz61","properties":{"formattedCitation":"{\\rtf Quirant, \\uc0\\u171{}\\uc0\\u160{}Mobiles, wifi, antennes\\uc0\\u160{}\\uc0\\u187{}.}","plainCitation":"Quirant, « Mobiles, wifi, antennes »."},"citationItems":[{"id":38,"uris":["http://zotero.org/users/local/lzR01K7h/items/PB8N4WFK"],"uri":["http://zotero.org/users/local/lzR01K7h/items/PB8N4WFK"],"itemData":{"id":38,"type":"article-journal","title":"Mobiles, wifi, antennes : les ondes vont tous nous tuer... ou pas","container-title":"Rue89 (site web)","URL":"http://nouveau.europresse.com/Link/TELECOMT_1/news·20130609·RUE·243087-226879","shortTitle":"Mobiles, wifi, antennes","author":[{"family":"Quirant","given":"Jérôme"}],"issued":{"date-parts":[["2013",6,9]]}}}],"schema":"https://github.com/citation-style-language/schema/raw/master/csl-citation.json"} </w:instrText>
-      </w:r>
-      <w:r>
-        <w:fldChar w:fldCharType="separate"/>
-      </w:r>
-      <w:proofErr w:type="spellStart"/>
-      <w:r>
-        <w:rPr>
-          <w:rFonts w:ascii="Calibri" w:hAnsi="Calibri" w:cs="Calibri"/>
-          <w:szCs w:val="24"/>
-        </w:rPr>
-        <w:t>Quirant</w:t>
-      </w:r>
-      <w:proofErr w:type="spellEnd"/>
-      <w:r>
-        <w:rPr>
-          <w:rFonts w:ascii="Calibri" w:hAnsi="Calibri" w:cs="Calibri"/>
-          <w:szCs w:val="24"/>
-        </w:rPr>
-        <w:t>, « Mobiles, wifi, antennes ».</w:t>
-      </w:r>
-      <w:r>
-        <w:fldChar w:fldCharType="end"/>
-      </w:r>
-    </w:p>
-  </w:footnote>
-  <w:footnote w:id="16">
-    <w:p>
-      <w:pPr>
-        <w:pStyle w:val="Notedebasdepage"/>
-      </w:pPr>
-      <w:r>
-        <w:rPr>
-          <w:rStyle w:val="Appelnotedebasdep"/>
-        </w:rPr>
-        <w:footnoteRef/>
-      </w:r>
-      <w:r>
-        <w:t xml:space="preserve"> </w:t>
-      </w:r>
-      <w:r>
-        <w:fldChar w:fldCharType="begin"/>
-      </w:r>
-      <w:r>
-        <w:instrText xml:space="preserve"> ADDIN ZOTERO_ITEM CSL_CITATION {"citationID":"H3CwwylJ","properties":{"formattedCitation":"{\\rtf Mouloud, \\uc0\\u171{}\\uc0\\u160{}L\\uc0\\u8217{}onde d\\uc0\\u8217{}un doute sur la sant\\uc0\\u233{}\\uc0\\u160{}\\uc0\\u187{}.}","plainCitation":"Mouloud, « L’onde d’un doute sur la santé »."},"citationItems":[{"id":40,"uris":["http://zotero.org/users/local/lzR01K7h/items/GE7N433M"],"uri":["http://zotero.org/users/local/lzR01K7h/items/GE7N433M"],"itemData":{"id":40,"type":"article-journal","title":"L'onde d'un doute sur la santé","container-title":"l'Humanité","URL":"http://nouveau.europresse.com/Link/TELECOMT_1/news·20131015·HU·237474","author":[{"family":"Mouloud","given":"Laurent"}],"issued":{"date-parts":[["2013",10,15]]}}}],"schema":"https://github.com/citation-style-language/schema/raw/master/csl-citation.json"} </w:instrText>
-      </w:r>
-      <w:r>
-        <w:fldChar w:fldCharType="separate"/>
-      </w:r>
-      <w:r>
-        <w:rPr>
-          <w:rFonts w:ascii="Calibri" w:hAnsi="Calibri" w:cs="Calibri"/>
-          <w:szCs w:val="24"/>
-        </w:rPr>
-        <w:t>Mouloud, « L’onde d’un doute sur la santé ».</w:t>
-      </w:r>
-      <w:r>
-        <w:fldChar w:fldCharType="end"/>
-      </w:r>
-    </w:p>
-  </w:footnote>
-  <w:footnote w:id="17">
-    <w:p>
-      <w:pPr>
-        <w:pStyle w:val="Notedebasdepage"/>
-      </w:pPr>
-      <w:r>
-        <w:rPr>
-          <w:rStyle w:val="Appelnotedebasdep"/>
-        </w:rPr>
-        <w:footnoteRef/>
-      </w:r>
-      <w:r>
-        <w:t xml:space="preserve"> </w:t>
-      </w:r>
-      <w:r>
-        <w:fldChar w:fldCharType="begin"/>
-      </w:r>
-      <w:r>
-        <w:instrText xml:space="preserve"> ADDIN ZOTERO_ITEM CSL_CITATION {"citationID":"KaLIulAZ","properties":{"formattedCitation":"{\\rtf \\uc0\\u171{}\\uc0\\u160{}Free d\\uc0\\u233{}sign\\uc0\\u233{} comme 4\\uc0\\u232{}me op\\uc0\\u233{}rateur de t\\uc0\\u233{}l\\uc0\\u233{}phone portable\\uc0\\u160{}\\uc0\\u187{}.}","plainCitation":"« Free désigné comme 4ème opérateur de téléphone portable »."},"citationItems":[{"id":35,"uris":["http://zotero.org/users/local/lzR01K7h/items/BFUXS5BF"],"uri":["http://zotero.org/users/local/lzR01K7h/items/BFUXS5BF"],"itemData":{"id":35,"type":"webpage","title":"Free désigné comme 4ème opérateur de téléphone portable","container-title":"Franceinfo","abstract":"La candidature de Free Mobile, filiale d'Iliad, a été retenue pour la quatrième licence mobile de troisième génération (3G), a annoncé l'Arcep, le régulateur français des télécoms. Iliad était candidat unique dans le cadre de cet appel d'offres lancé en août dernier, pour une licence dont le prix a été fixé à 240 millions d'euros.","URL":"http://www.francetvinfo.fr/economie/free-designe-comme-4eme-operateur-de-telephone-portable_1612777.html","issued":{"date-parts":[["2011",11,1]]},"accessed":{"date-parts":[["2017",5,17]]}}}],"schema":"https://github.com/citation-style-language/schema/raw/master/csl-citation.json"} </w:instrText>
-      </w:r>
-      <w:r>
-        <w:fldChar w:fldCharType="separate"/>
-      </w:r>
-      <w:r>
-        <w:rPr>
-          <w:rFonts w:ascii="Calibri" w:hAnsi="Calibri" w:cs="Calibri"/>
-          <w:szCs w:val="24"/>
-        </w:rPr>
-        <w:t>« Free désigné comme 4ème opérateur de téléphone portable ».</w:t>
-      </w:r>
-      <w:r>
-        <w:fldChar w:fldCharType="end"/>
-      </w:r>
-    </w:p>
-  </w:footnote>
-  <w:footnote w:id="18">
-    <w:p>
-      <w:pPr>
-        <w:pStyle w:val="Notedebasdepage"/>
-      </w:pPr>
-      <w:r>
-        <w:rPr>
-          <w:rStyle w:val="Appelnotedebasdep"/>
-        </w:rPr>
-        <w:footnoteRef/>
-      </w:r>
-      <w:r>
-        <w:t xml:space="preserve"> </w:t>
-      </w:r>
-      <w:r>
-        <w:fldChar w:fldCharType="begin"/>
-      </w:r>
-      <w:r>
-        <w:instrText xml:space="preserve"> ADDIN ZOTERO_ITEM CSL_CITATION {"citationID":"Y9h0v6WP","properties":{"formattedCitation":"{\\rtf Moduloo.net, \\uc0\\u171{}\\uc0\\u160{}A l\\uc0\\u8217{}Assembl\\uc0\\u233{}e nationale, le lobby de la t\\uc0\\u233{}l\\uc0\\u233{}phonie a fait reculer la protection contre les ondes \\uc0\\u233{}lectro-magn\\uc0\\u233{}tiques\\uc0\\u160{}\\uc0\\u187{}.}","plainCitation":"Moduloo.net, « A l’Assemblée nationale, le lobby de la téléphonie a fait reculer la protection contre les ondes électro-magnétiques »."},"citationItems":[{"id":42,"uris":["http://zotero.org/users/local/lzR01K7h/items/JBEW8D53"],"uri":["http://zotero.org/users/local/lzR01K7h/items/JBEW8D53"],"itemData":{"id":42,"type":"webpage","title":"A l'Assemblée nationale, le lobby de la téléphonie a fait reculer la protection contre les ondes électro-magnétiques","container-title":"Reporterre, le quotidien de l 'écologie","abstract":"Dans la nuit du 11 au 12 octobre, des amendements dans une loi sur les territoires de montagne ont réduit à rien les dispositifs démocratiques mis en place par la loi Abeille sur l’implantation des antennes-relais. \n\nLa loi Abeille du 9 février 2015 permet de limiter l’exposition du public aux radiofréquences émises par les technologies sans-fil (antennes-relais, portables, Wifi, etc.). Elle donne quelques pouvoirs aux élus locaux, en imposant la modération en matière d’exposition aux ondes (...)","URL":"https://reporterre.net/A-l-Assemblee-nationale-le-lobby-de-la-telephonie-a-fait-reculer-la-protection","author":[{"family":"Moduloo.net","given":""}],"accessed":{"date-parts":[["2017",5,22]]}}}],"schema":"https://github.com/citation-style-language/schema/raw/master/csl-citation.json"} </w:instrText>
-      </w:r>
-      <w:r>
-        <w:fldChar w:fldCharType="separate"/>
-      </w:r>
-      <w:r>
-        <w:rPr>
-          <w:rFonts w:ascii="Calibri" w:hAnsi="Calibri" w:cs="Calibri"/>
-          <w:szCs w:val="24"/>
-        </w:rPr>
-        <w:t xml:space="preserve">Moduloo.net, « A l’Assemblée nationale, le lobby de la téléphonie a fait reculer la protection contre les ondes </w:t>
-      </w:r>
-      <w:proofErr w:type="spellStart"/>
-      <w:r>
-        <w:rPr>
-          <w:rFonts w:ascii="Calibri" w:hAnsi="Calibri" w:cs="Calibri"/>
-          <w:szCs w:val="24"/>
-        </w:rPr>
-        <w:t>électro-magnétiques</w:t>
-      </w:r>
-      <w:proofErr w:type="spellEnd"/>
-      <w:r>
-        <w:rPr>
-          <w:rFonts w:ascii="Calibri" w:hAnsi="Calibri" w:cs="Calibri"/>
-          <w:szCs w:val="24"/>
-        </w:rPr>
-        <w:t> ».</w:t>
-      </w:r>
-      <w:r>
-        <w:fldChar w:fldCharType="end"/>
-      </w:r>
-    </w:p>
-  </w:footnote>
-  <w:footnote w:id="19">
-    <w:p>
-      <w:pPr>
-        <w:pStyle w:val="Notedebasdepage"/>
-      </w:pPr>
-      <w:r>
-        <w:rPr>
-          <w:rStyle w:val="Appelnotedebasdep"/>
-        </w:rPr>
-        <w:footnoteRef/>
-      </w:r>
-      <w:r>
-        <w:t xml:space="preserve"> </w:t>
-      </w:r>
-      <w:r>
-        <w:fldChar w:fldCharType="begin"/>
-      </w:r>
-      <w:r>
-        <w:instrText xml:space="preserve"> ADDIN ZOTERO_ITEM CSL_CITATION {"citationID":"yFuKxljA","properties":{"formattedCitation":"{\\rtf Mbengue, \\uc0\\u171{}\\uc0\\u160{}Un rapport pointe le danger des ondes \\uc0\\u233{}lectromagn\\uc0\\u233{}tiques pour les enfants\\uc0\\u160{}\\uc0\\u187{}.}","plainCitation":"Mbengue, « Un rapport pointe le danger des ondes électromagnétiques pour les enfants »."},"citationItems":[{"id":12,"uris":["http://zotero.org/users/local/lzR01K7h/items/8VJ7DVZZ"],"uri":["http://zotero.org/users/local/lzR01K7h/items/8VJ7DVZZ"],"itemData":{"id":12,"type":"webpage","title":"Un rapport pointe le danger des ondes électromagnétiques pour les enfants","container-title":"RFI","abstract":"Les ondes &amp;eacute;lectromagn&amp;eacute;tiques &amp;eacute;mises par les t&amp;eacute;l&amp;eacute;phones portables, les tablettes ou autres objets connect&amp;eacute;s sont potentiellement dangereux pour les enfants en bas &amp;acirc;ge, selon le rapport publi&amp;eacute; ce...","URL":"http://www.rfi.fr/science/20160708-droits-enfant-sante-medecine-nouvelles-technologies-ondes-electromagnetiques-teleph","author":[{"family":"Mbengue","given":"Aram"}],"issued":{"date-parts":[["2016",7,8]]},"accessed":{"date-parts":[["2017",5,10]]}}}],"schema":"https://github.com/citation-style-language/schema/raw/master/csl-citation.json"} </w:instrText>
-      </w:r>
-      <w:r>
-        <w:fldChar w:fldCharType="separate"/>
-      </w:r>
-      <w:proofErr w:type="spellStart"/>
-      <w:r>
-        <w:rPr>
-          <w:rFonts w:ascii="Calibri" w:hAnsi="Calibri" w:cs="Calibri"/>
-          <w:szCs w:val="24"/>
-        </w:rPr>
-        <w:t>Mbengue</w:t>
-      </w:r>
-      <w:proofErr w:type="spellEnd"/>
-      <w:r>
-        <w:rPr>
-          <w:rFonts w:ascii="Calibri" w:hAnsi="Calibri" w:cs="Calibri"/>
-          <w:szCs w:val="24"/>
-        </w:rPr>
-        <w:t>, « Un rapport pointe le danger des ondes électromagnétiques pour les enfants ».</w:t>
-      </w:r>
-      <w:r>
-        <w:fldChar w:fldCharType="end"/>
-      </w:r>
-    </w:p>
-  </w:footnote>
-  <w:footnote w:id="20">
-    <w:p>
-      <w:pPr>
-        <w:pStyle w:val="Notedebasdepage"/>
-      </w:pPr>
-      <w:r>
-        <w:rPr>
-          <w:rStyle w:val="Appelnotedebasdep"/>
-        </w:rPr>
-        <w:footnoteRef/>
-      </w:r>
-      <w:r>
-        <w:t xml:space="preserve"> </w:t>
-      </w:r>
-      <w:r>
-        <w:fldChar w:fldCharType="begin"/>
-      </w:r>
-      <w:r>
-        <w:instrText xml:space="preserve"> ADDIN ZOTERO_ITEM CSL_CITATION {"citationID":"MXjoLyCr","properties":{"formattedCitation":"{\\rtf Moduloo.net, \\uc0\\u171{}\\uc0\\u160{}A l\\uc0\\u8217{}Assembl\\uc0\\u233{}e nationale, le lobby de la t\\uc0\\u233{}l\\uc0\\u233{}phonie a fait reculer la protection contre les ondes \\uc0\\u233{}lectro-magn\\uc0\\u233{}tiques\\uc0\\u160{}\\uc0\\u187{}.}","plainCitation":"Moduloo.net, « A l’Assemblée nationale, le lobby de la téléphonie a fait reculer la protection contre les ondes électro-magnétiques »."},"citationItems":[{"id":42,"uris":["http://zotero.org/users/local/lzR01K7h/items/JBEW8D53"],"uri":["http://zotero.org/users/local/lzR01K7h/items/JBEW8D53"],"itemData":{"id":42,"type":"webpage","title":"A l'Assemblée nationale, le lobby de la téléphonie a fait reculer la protection contre les ondes électro-magnétiques","container-title":"Reporterre, le quotidien de l 'écologie","abstract":"Dans la nuit du 11 au 12 octobre, des amendements dans une loi sur les territoires de montagne ont réduit à rien les dispositifs démocratiques mis en place par la loi Abeille sur l’implantation des antennes-relais. \n\nLa loi Abeille du 9 février 2015 permet de limiter l’exposition du public aux radiofréquences émises par les technologies sans-fil (antennes-relais, portables, Wifi, etc.). Elle donne quelques pouvoirs aux élus locaux, en imposant la modération en matière d’exposition aux ondes (...)","URL":"https://reporterre.net/A-l-Assemblee-nationale-le-lobby-de-la-telephonie-a-fait-reculer-la-protection","author":[{"family":"Moduloo.net","given":""}],"accessed":{"date-parts":[["2017",5,22]]}}}],"schema":"https://github.com/citation-style-language/schema/raw/master/csl-citation.json"} </w:instrText>
-      </w:r>
-      <w:r>
-        <w:fldChar w:fldCharType="separate"/>
-      </w:r>
-      <w:r>
-        <w:rPr>
-          <w:rFonts w:ascii="Calibri" w:hAnsi="Calibri" w:cs="Calibri"/>
-          <w:szCs w:val="24"/>
-        </w:rPr>
-        <w:t xml:space="preserve">Moduloo.net, « A l’Assemblée nationale, le lobby de la téléphonie a fait reculer la protection contre les ondes </w:t>
-      </w:r>
-      <w:proofErr w:type="spellStart"/>
-      <w:r>
-        <w:rPr>
-          <w:rFonts w:ascii="Calibri" w:hAnsi="Calibri" w:cs="Calibri"/>
-          <w:szCs w:val="24"/>
-        </w:rPr>
-        <w:t>électro-magnétiques</w:t>
-      </w:r>
-      <w:proofErr w:type="spellEnd"/>
-      <w:r>
-        <w:rPr>
-          <w:rFonts w:ascii="Calibri" w:hAnsi="Calibri" w:cs="Calibri"/>
-          <w:szCs w:val="24"/>
-        </w:rPr>
-        <w:t> ».</w:t>
+        <w:t>Moduloo.net, « A l’Assemblée nationale, le lobby de la téléphonie a fait reculer la protection contre les ondes électro-magnétiques ».</w:t>
       </w:r>
       <w:r>
         <w:fldChar w:fldCharType="end"/>
@@ -3192,6 +3287,7 @@
   <w:style w:type="character" w:default="1" w:styleId="Policepardfaut">
     <w:name w:val="Default Paragraph Font"/>
     <w:uiPriority w:val="1"/>
+    <w:semiHidden/>
     <w:unhideWhenUsed/>
   </w:style>
   <w:style w:type="table" w:default="1" w:styleId="TableauNormal">
@@ -3573,7 +3669,7 @@
 </file>
 
 <file path=customXml/itemProps1.xml><?xml version="1.0" encoding="utf-8"?>
-<ds:datastoreItem xmlns:ds="http://schemas.openxmlformats.org/officeDocument/2006/customXml" ds:itemID="{08C39BAB-E1F1-420F-AC4B-65C2C954A2B9}">
+<ds:datastoreItem xmlns:ds="http://schemas.openxmlformats.org/officeDocument/2006/customXml" ds:itemID="{20FD36C8-B082-42CA-A782-5855BA822144}">
   <ds:schemaRefs>
     <ds:schemaRef ds:uri="http://schemas.openxmlformats.org/officeDocument/2006/bibliography"/>
   </ds:schemaRefs>

</xml_diff>